<commit_message>
Structural Design Pattern Demos
</commit_message>
<xml_diff>
--- a/9thJune/AbstractFactoryPattern Demos.docx
+++ b/9thJune/AbstractFactoryPattern Demos.docx
@@ -14,7 +14,13 @@
     </w:p>
     <w:p>
       <w:r>
-        <w:t>This interface will have a definiton which will return created object</w:t>
+        <w:t>This interface will have a definit</w:t>
+      </w:r>
+      <w:r>
+        <w:t>i</w:t>
+      </w:r>
+      <w:r>
+        <w:t>on which will return created object</w:t>
       </w:r>
     </w:p>
     <w:p/>
@@ -40,6 +46,7 @@
         </w:rPr>
         <w:t xml:space="preserve">    </w:t>
       </w:r>
+      <w:proofErr w:type="gramStart"/>
       <w:r>
         <w:rPr>
           <w:rFonts w:ascii="Consolas" w:hAnsi="Consolas" w:cs="Consolas"/>
@@ -49,6 +56,7 @@
         </w:rPr>
         <w:t>interface</w:t>
       </w:r>
+      <w:proofErr w:type="gramEnd"/>
       <w:r>
         <w:rPr>
           <w:rFonts w:ascii="Consolas" w:hAnsi="Consolas" w:cs="Consolas"/>
@@ -58,6 +66,7 @@
         </w:rPr>
         <w:t xml:space="preserve"> </w:t>
       </w:r>
+      <w:proofErr w:type="spellStart"/>
       <w:r>
         <w:rPr>
           <w:rFonts w:ascii="Consolas" w:hAnsi="Consolas" w:cs="Consolas"/>
@@ -67,6 +76,7 @@
         </w:rPr>
         <w:t>IFactory</w:t>
       </w:r>
+      <w:proofErr w:type="spellEnd"/>
     </w:p>
     <w:p>
       <w:pPr>
@@ -111,8 +121,51 @@
           <w:sz w:val="19"/>
           <w:szCs w:val="19"/>
         </w:rPr>
-        <w:t xml:space="preserve">        FactoryDataItem GetData(</w:t>
-      </w:r>
+        <w:t xml:space="preserve">        </w:t>
+      </w:r>
+      <w:proofErr w:type="spellStart"/>
+      <w:r>
+        <w:rPr>
+          <w:rFonts w:ascii="Consolas" w:hAnsi="Consolas" w:cs="Consolas"/>
+          <w:color w:val="000000"/>
+          <w:sz w:val="19"/>
+          <w:szCs w:val="19"/>
+        </w:rPr>
+        <w:t>FactoryDataItem</w:t>
+      </w:r>
+      <w:proofErr w:type="spellEnd"/>
+      <w:r>
+        <w:rPr>
+          <w:rFonts w:ascii="Consolas" w:hAnsi="Consolas" w:cs="Consolas"/>
+          <w:color w:val="000000"/>
+          <w:sz w:val="19"/>
+          <w:szCs w:val="19"/>
+        </w:rPr>
+        <w:t xml:space="preserve"> </w:t>
+      </w:r>
+      <w:proofErr w:type="spellStart"/>
+      <w:proofErr w:type="gramStart"/>
+      <w:r>
+        <w:rPr>
+          <w:rFonts w:ascii="Consolas" w:hAnsi="Consolas" w:cs="Consolas"/>
+          <w:color w:val="000000"/>
+          <w:sz w:val="19"/>
+          <w:szCs w:val="19"/>
+        </w:rPr>
+        <w:t>GetData</w:t>
+      </w:r>
+      <w:proofErr w:type="spellEnd"/>
+      <w:r>
+        <w:rPr>
+          <w:rFonts w:ascii="Consolas" w:hAnsi="Consolas" w:cs="Consolas"/>
+          <w:color w:val="000000"/>
+          <w:sz w:val="19"/>
+          <w:szCs w:val="19"/>
+        </w:rPr>
+        <w:t>(</w:t>
+      </w:r>
+      <w:proofErr w:type="spellStart"/>
+      <w:proofErr w:type="gramEnd"/>
       <w:r>
         <w:rPr>
           <w:rFonts w:ascii="Consolas" w:hAnsi="Consolas" w:cs="Consolas"/>
@@ -122,6 +175,7 @@
         </w:rPr>
         <w:t>int</w:t>
       </w:r>
+      <w:proofErr w:type="spellEnd"/>
       <w:r>
         <w:rPr>
           <w:rFonts w:ascii="Consolas" w:hAnsi="Consolas" w:cs="Consolas"/>
@@ -185,6 +239,7 @@
         </w:rPr>
         <w:t xml:space="preserve">        </w:t>
       </w:r>
+      <w:proofErr w:type="gramStart"/>
       <w:r>
         <w:rPr>
           <w:rFonts w:ascii="Consolas" w:hAnsi="Consolas" w:cs="Consolas"/>
@@ -194,6 +249,7 @@
         </w:rPr>
         <w:t>public</w:t>
       </w:r>
+      <w:proofErr w:type="gramEnd"/>
       <w:r>
         <w:rPr>
           <w:rFonts w:ascii="Consolas" w:hAnsi="Consolas" w:cs="Consolas"/>
@@ -203,6 +259,7 @@
         </w:rPr>
         <w:t xml:space="preserve"> </w:t>
       </w:r>
+      <w:proofErr w:type="spellStart"/>
       <w:r>
         <w:rPr>
           <w:rFonts w:ascii="Consolas" w:hAnsi="Consolas" w:cs="Consolas"/>
@@ -212,6 +269,7 @@
         </w:rPr>
         <w:t>FactoryDataItem</w:t>
       </w:r>
+      <w:proofErr w:type="spellEnd"/>
       <w:r>
         <w:rPr>
           <w:rFonts w:ascii="Consolas" w:hAnsi="Consolas" w:cs="Consolas"/>
@@ -237,7 +295,27 @@
           <w:sz w:val="19"/>
           <w:szCs w:val="19"/>
         </w:rPr>
-        <w:t xml:space="preserve"> dataItem)</w:t>
+        <w:t xml:space="preserve"> </w:t>
+      </w:r>
+      <w:proofErr w:type="spellStart"/>
+      <w:r>
+        <w:rPr>
+          <w:rFonts w:ascii="Consolas" w:hAnsi="Consolas" w:cs="Consolas"/>
+          <w:color w:val="000000"/>
+          <w:sz w:val="19"/>
+          <w:szCs w:val="19"/>
+        </w:rPr>
+        <w:t>dataItem</w:t>
+      </w:r>
+      <w:proofErr w:type="spellEnd"/>
+      <w:r>
+        <w:rPr>
+          <w:rFonts w:ascii="Consolas" w:hAnsi="Consolas" w:cs="Consolas"/>
+          <w:color w:val="000000"/>
+          <w:sz w:val="19"/>
+          <w:szCs w:val="19"/>
+        </w:rPr>
+        <w:t>)</w:t>
       </w:r>
     </w:p>
     <w:p>
@@ -283,7 +361,47 @@
           <w:sz w:val="19"/>
           <w:szCs w:val="19"/>
         </w:rPr>
-        <w:t xml:space="preserve">            _dataItem = dataItem;</w:t>
+        <w:t xml:space="preserve">            _</w:t>
+      </w:r>
+      <w:proofErr w:type="spellStart"/>
+      <w:r>
+        <w:rPr>
+          <w:rFonts w:ascii="Consolas" w:hAnsi="Consolas" w:cs="Consolas"/>
+          <w:color w:val="000000"/>
+          <w:sz w:val="19"/>
+          <w:szCs w:val="19"/>
+        </w:rPr>
+        <w:t>dataItem</w:t>
+      </w:r>
+      <w:proofErr w:type="spellEnd"/>
+      <w:r>
+        <w:rPr>
+          <w:rFonts w:ascii="Consolas" w:hAnsi="Consolas" w:cs="Consolas"/>
+          <w:color w:val="000000"/>
+          <w:sz w:val="19"/>
+          <w:szCs w:val="19"/>
+        </w:rPr>
+        <w:t xml:space="preserve"> = </w:t>
+      </w:r>
+      <w:proofErr w:type="spellStart"/>
+      <w:r>
+        <w:rPr>
+          <w:rFonts w:ascii="Consolas" w:hAnsi="Consolas" w:cs="Consolas"/>
+          <w:color w:val="000000"/>
+          <w:sz w:val="19"/>
+          <w:szCs w:val="19"/>
+        </w:rPr>
+        <w:t>dataItem</w:t>
+      </w:r>
+      <w:proofErr w:type="spellEnd"/>
+      <w:r>
+        <w:rPr>
+          <w:rFonts w:ascii="Consolas" w:hAnsi="Consolas" w:cs="Consolas"/>
+          <w:color w:val="000000"/>
+          <w:sz w:val="19"/>
+          <w:szCs w:val="19"/>
+        </w:rPr>
+        <w:t>;</w:t>
       </w:r>
     </w:p>
     <w:p>
@@ -359,6 +477,7 @@
         </w:rPr>
         <w:t xml:space="preserve">        </w:t>
       </w:r>
+      <w:proofErr w:type="gramStart"/>
       <w:r>
         <w:rPr>
           <w:rFonts w:ascii="Consolas" w:hAnsi="Consolas" w:cs="Consolas"/>
@@ -368,14 +487,35 @@
         </w:rPr>
         <w:t>object</w:t>
       </w:r>
-      <w:r>
-        <w:rPr>
-          <w:rFonts w:ascii="Consolas" w:hAnsi="Consolas" w:cs="Consolas"/>
-          <w:color w:val="000000"/>
-          <w:sz w:val="19"/>
-          <w:szCs w:val="19"/>
-        </w:rPr>
-        <w:t xml:space="preserve"> _dataItem;</w:t>
+      <w:proofErr w:type="gramEnd"/>
+      <w:r>
+        <w:rPr>
+          <w:rFonts w:ascii="Consolas" w:hAnsi="Consolas" w:cs="Consolas"/>
+          <w:color w:val="000000"/>
+          <w:sz w:val="19"/>
+          <w:szCs w:val="19"/>
+        </w:rPr>
+        <w:t xml:space="preserve"> _</w:t>
+      </w:r>
+      <w:proofErr w:type="spellStart"/>
+      <w:r>
+        <w:rPr>
+          <w:rFonts w:ascii="Consolas" w:hAnsi="Consolas" w:cs="Consolas"/>
+          <w:color w:val="000000"/>
+          <w:sz w:val="19"/>
+          <w:szCs w:val="19"/>
+        </w:rPr>
+        <w:t>dataItem</w:t>
+      </w:r>
+      <w:proofErr w:type="spellEnd"/>
+      <w:r>
+        <w:rPr>
+          <w:rFonts w:ascii="Consolas" w:hAnsi="Consolas" w:cs="Consolas"/>
+          <w:color w:val="000000"/>
+          <w:sz w:val="19"/>
+          <w:szCs w:val="19"/>
+        </w:rPr>
+        <w:t>;</w:t>
       </w:r>
     </w:p>
     <w:p>
@@ -400,6 +540,7 @@
         </w:rPr>
         <w:t xml:space="preserve">        </w:t>
       </w:r>
+      <w:proofErr w:type="gramStart"/>
       <w:r>
         <w:rPr>
           <w:rFonts w:ascii="Consolas" w:hAnsi="Consolas" w:cs="Consolas"/>
@@ -409,6 +550,7 @@
         </w:rPr>
         <w:t>public</w:t>
       </w:r>
+      <w:proofErr w:type="gramEnd"/>
       <w:r>
         <w:rPr>
           <w:rFonts w:ascii="Consolas" w:hAnsi="Consolas" w:cs="Consolas"/>
@@ -434,7 +576,27 @@
           <w:sz w:val="19"/>
           <w:szCs w:val="19"/>
         </w:rPr>
-        <w:t xml:space="preserve"> DataItem </w:t>
+        <w:t xml:space="preserve"> </w:t>
+      </w:r>
+      <w:proofErr w:type="spellStart"/>
+      <w:r>
+        <w:rPr>
+          <w:rFonts w:ascii="Consolas" w:hAnsi="Consolas" w:cs="Consolas"/>
+          <w:color w:val="000000"/>
+          <w:sz w:val="19"/>
+          <w:szCs w:val="19"/>
+        </w:rPr>
+        <w:t>DataItem</w:t>
+      </w:r>
+      <w:proofErr w:type="spellEnd"/>
+      <w:r>
+        <w:rPr>
+          <w:rFonts w:ascii="Consolas" w:hAnsi="Consolas" w:cs="Consolas"/>
+          <w:color w:val="000000"/>
+          <w:sz w:val="19"/>
+          <w:szCs w:val="19"/>
+        </w:rPr>
+        <w:t xml:space="preserve"> </w:t>
       </w:r>
     </w:p>
     <w:p>
@@ -482,6 +644,7 @@
         </w:rPr>
         <w:t xml:space="preserve">            </w:t>
       </w:r>
+      <w:proofErr w:type="gramStart"/>
       <w:r>
         <w:rPr>
           <w:rFonts w:ascii="Consolas" w:hAnsi="Consolas" w:cs="Consolas"/>
@@ -491,6 +654,7 @@
         </w:rPr>
         <w:t>get</w:t>
       </w:r>
+      <w:proofErr w:type="gramEnd"/>
       <w:r>
         <w:rPr>
           <w:rFonts w:ascii="Consolas" w:hAnsi="Consolas" w:cs="Consolas"/>
@@ -546,6 +710,7 @@
         </w:rPr>
         <w:t xml:space="preserve">            </w:t>
       </w:r>
+      <w:proofErr w:type="gramStart"/>
       <w:r>
         <w:rPr>
           <w:rFonts w:ascii="Consolas" w:hAnsi="Consolas" w:cs="Consolas"/>
@@ -555,14 +720,35 @@
         </w:rPr>
         <w:t>return</w:t>
       </w:r>
-      <w:r>
-        <w:rPr>
-          <w:rFonts w:ascii="Consolas" w:hAnsi="Consolas" w:cs="Consolas"/>
-          <w:color w:val="000000"/>
-          <w:sz w:val="19"/>
-          <w:szCs w:val="19"/>
-        </w:rPr>
-        <w:t xml:space="preserve"> _dataItem;</w:t>
+      <w:proofErr w:type="gramEnd"/>
+      <w:r>
+        <w:rPr>
+          <w:rFonts w:ascii="Consolas" w:hAnsi="Consolas" w:cs="Consolas"/>
+          <w:color w:val="000000"/>
+          <w:sz w:val="19"/>
+          <w:szCs w:val="19"/>
+        </w:rPr>
+        <w:t xml:space="preserve"> _</w:t>
+      </w:r>
+      <w:proofErr w:type="spellStart"/>
+      <w:r>
+        <w:rPr>
+          <w:rFonts w:ascii="Consolas" w:hAnsi="Consolas" w:cs="Consolas"/>
+          <w:color w:val="000000"/>
+          <w:sz w:val="19"/>
+          <w:szCs w:val="19"/>
+        </w:rPr>
+        <w:t>dataItem</w:t>
+      </w:r>
+      <w:proofErr w:type="spellEnd"/>
+      <w:r>
+        <w:rPr>
+          <w:rFonts w:ascii="Consolas" w:hAnsi="Consolas" w:cs="Consolas"/>
+          <w:color w:val="000000"/>
+          <w:sz w:val="19"/>
+          <w:szCs w:val="19"/>
+        </w:rPr>
+        <w:t>;</w:t>
       </w:r>
     </w:p>
     <w:p>
@@ -668,7 +854,15 @@
     <w:p/>
     <w:p>
       <w:r>
-        <w:t>Create Abstract Class , implement Interface</w:t>
+        <w:t xml:space="preserve">Create Abstract </w:t>
+      </w:r>
+      <w:proofErr w:type="gramStart"/>
+      <w:r>
+        <w:t>Class ,</w:t>
+      </w:r>
+      <w:proofErr w:type="gramEnd"/>
+      <w:r>
+        <w:t xml:space="preserve"> implement Interface</w:t>
       </w:r>
     </w:p>
     <w:p/>
@@ -694,6 +888,7 @@
         </w:rPr>
         <w:t xml:space="preserve">    </w:t>
       </w:r>
+      <w:proofErr w:type="gramStart"/>
       <w:r>
         <w:rPr>
           <w:rFonts w:ascii="Consolas" w:hAnsi="Consolas" w:cs="Consolas"/>
@@ -703,6 +898,7 @@
         </w:rPr>
         <w:t>abstract</w:t>
       </w:r>
+      <w:proofErr w:type="gramEnd"/>
       <w:r>
         <w:rPr>
           <w:rFonts w:ascii="Consolas" w:hAnsi="Consolas" w:cs="Consolas"/>
@@ -730,6 +926,7 @@
         </w:rPr>
         <w:t xml:space="preserve"> </w:t>
       </w:r>
+      <w:proofErr w:type="spellStart"/>
       <w:r>
         <w:rPr>
           <w:rFonts w:ascii="Consolas" w:hAnsi="Consolas" w:cs="Consolas"/>
@@ -739,15 +936,27 @@
         </w:rPr>
         <w:t>AbstractFactory</w:t>
       </w:r>
-      <w:r>
-        <w:rPr>
-          <w:rFonts w:ascii="Consolas" w:hAnsi="Consolas" w:cs="Consolas"/>
-          <w:color w:val="000000"/>
-          <w:sz w:val="19"/>
-          <w:szCs w:val="19"/>
-        </w:rPr>
-        <w:t xml:space="preserve"> : IFactory</w:t>
-      </w:r>
+      <w:proofErr w:type="spellEnd"/>
+      <w:r>
+        <w:rPr>
+          <w:rFonts w:ascii="Consolas" w:hAnsi="Consolas" w:cs="Consolas"/>
+          <w:color w:val="000000"/>
+          <w:sz w:val="19"/>
+          <w:szCs w:val="19"/>
+        </w:rPr>
+        <w:t xml:space="preserve"> : </w:t>
+      </w:r>
+      <w:proofErr w:type="spellStart"/>
+      <w:r>
+        <w:rPr>
+          <w:rFonts w:ascii="Consolas" w:hAnsi="Consolas" w:cs="Consolas"/>
+          <w:color w:val="000000"/>
+          <w:sz w:val="19"/>
+          <w:szCs w:val="19"/>
+        </w:rPr>
+        <w:t>IFactory</w:t>
+      </w:r>
+      <w:proofErr w:type="spellEnd"/>
     </w:p>
     <w:p>
       <w:pPr>
@@ -808,6 +1017,7 @@
         </w:rPr>
         <w:t xml:space="preserve">        </w:t>
       </w:r>
+      <w:proofErr w:type="gramStart"/>
       <w:r>
         <w:rPr>
           <w:rFonts w:ascii="Consolas" w:hAnsi="Consolas" w:cs="Consolas"/>
@@ -817,6 +1027,7 @@
         </w:rPr>
         <w:t>public</w:t>
       </w:r>
+      <w:proofErr w:type="gramEnd"/>
       <w:r>
         <w:rPr>
           <w:rFonts w:ascii="Consolas" w:hAnsi="Consolas" w:cs="Consolas"/>
@@ -842,8 +1053,49 @@
           <w:sz w:val="19"/>
           <w:szCs w:val="19"/>
         </w:rPr>
-        <w:t xml:space="preserve"> FactoryDataItem GetData(</w:t>
-      </w:r>
+        <w:t xml:space="preserve"> </w:t>
+      </w:r>
+      <w:proofErr w:type="spellStart"/>
+      <w:r>
+        <w:rPr>
+          <w:rFonts w:ascii="Consolas" w:hAnsi="Consolas" w:cs="Consolas"/>
+          <w:color w:val="000000"/>
+          <w:sz w:val="19"/>
+          <w:szCs w:val="19"/>
+        </w:rPr>
+        <w:t>FactoryDataItem</w:t>
+      </w:r>
+      <w:proofErr w:type="spellEnd"/>
+      <w:r>
+        <w:rPr>
+          <w:rFonts w:ascii="Consolas" w:hAnsi="Consolas" w:cs="Consolas"/>
+          <w:color w:val="000000"/>
+          <w:sz w:val="19"/>
+          <w:szCs w:val="19"/>
+        </w:rPr>
+        <w:t xml:space="preserve"> </w:t>
+      </w:r>
+      <w:proofErr w:type="spellStart"/>
+      <w:r>
+        <w:rPr>
+          <w:rFonts w:ascii="Consolas" w:hAnsi="Consolas" w:cs="Consolas"/>
+          <w:color w:val="000000"/>
+          <w:sz w:val="19"/>
+          <w:szCs w:val="19"/>
+        </w:rPr>
+        <w:t>GetData</w:t>
+      </w:r>
+      <w:proofErr w:type="spellEnd"/>
+      <w:r>
+        <w:rPr>
+          <w:rFonts w:ascii="Consolas" w:hAnsi="Consolas" w:cs="Consolas"/>
+          <w:color w:val="000000"/>
+          <w:sz w:val="19"/>
+          <w:szCs w:val="19"/>
+        </w:rPr>
+        <w:t>(</w:t>
+      </w:r>
+      <w:proofErr w:type="spellStart"/>
       <w:r>
         <w:rPr>
           <w:rFonts w:ascii="Consolas" w:hAnsi="Consolas" w:cs="Consolas"/>
@@ -853,6 +1105,7 @@
         </w:rPr>
         <w:t>int</w:t>
       </w:r>
+      <w:proofErr w:type="spellEnd"/>
       <w:r>
         <w:rPr>
           <w:rFonts w:ascii="Consolas" w:hAnsi="Consolas" w:cs="Consolas"/>
@@ -919,7 +1172,15 @@
     </w:p>
     <w:p>
       <w:r>
-        <w:t xml:space="preserve">We are not providing any details here , </w:t>
+        <w:t xml:space="preserve">We are not providing any details </w:t>
+      </w:r>
+      <w:proofErr w:type="gramStart"/>
+      <w:r>
+        <w:t>here ,</w:t>
+      </w:r>
+      <w:proofErr w:type="gramEnd"/>
+      <w:r>
+        <w:t xml:space="preserve"> </w:t>
       </w:r>
     </w:p>
     <w:p/>
@@ -978,6 +1239,8 @@
         </w:rPr>
         <w:t xml:space="preserve">    </w:t>
       </w:r>
+      <w:proofErr w:type="spellStart"/>
+      <w:proofErr w:type="gramStart"/>
       <w:r>
         <w:rPr>
           <w:rFonts w:ascii="Consolas" w:hAnsi="Consolas" w:cs="Consolas"/>
@@ -987,6 +1250,8 @@
         </w:rPr>
         <w:t>enum</w:t>
       </w:r>
+      <w:proofErr w:type="spellEnd"/>
+      <w:proofErr w:type="gramEnd"/>
       <w:r>
         <w:rPr>
           <w:rFonts w:ascii="Consolas" w:hAnsi="Consolas" w:cs="Consolas"/>
@@ -996,6 +1261,7 @@
         </w:rPr>
         <w:t xml:space="preserve"> </w:t>
       </w:r>
+      <w:proofErr w:type="spellStart"/>
       <w:r>
         <w:rPr>
           <w:rFonts w:ascii="Consolas" w:hAnsi="Consolas" w:cs="Consolas"/>
@@ -1005,6 +1271,7 @@
         </w:rPr>
         <w:t>ShapeType</w:t>
       </w:r>
+      <w:proofErr w:type="spellEnd"/>
       <w:r>
         <w:rPr>
           <w:rFonts w:ascii="Consolas" w:hAnsi="Consolas" w:cs="Consolas"/>
@@ -1037,6 +1304,7 @@
         </w:rPr>
         <w:t xml:space="preserve"> </w:t>
       </w:r>
+      <w:proofErr w:type="gramStart"/>
       <w:r>
         <w:rPr>
           <w:rFonts w:ascii="Consolas" w:hAnsi="Consolas" w:cs="Consolas"/>
@@ -1046,6 +1314,7 @@
         </w:rPr>
         <w:t>class</w:t>
       </w:r>
+      <w:proofErr w:type="gramEnd"/>
       <w:r>
         <w:rPr>
           <w:rFonts w:ascii="Consolas" w:hAnsi="Consolas" w:cs="Consolas"/>
@@ -1110,6 +1379,7 @@
         </w:rPr>
         <w:t xml:space="preserve">        </w:t>
       </w:r>
+      <w:proofErr w:type="gramStart"/>
       <w:r>
         <w:rPr>
           <w:rFonts w:ascii="Consolas" w:hAnsi="Consolas" w:cs="Consolas"/>
@@ -1119,6 +1389,7 @@
         </w:rPr>
         <w:t>public</w:t>
       </w:r>
+      <w:proofErr w:type="gramEnd"/>
       <w:r>
         <w:rPr>
           <w:rFonts w:ascii="Consolas" w:hAnsi="Consolas" w:cs="Consolas"/>
@@ -1144,7 +1415,27 @@
           <w:sz w:val="19"/>
           <w:szCs w:val="19"/>
         </w:rPr>
-        <w:t xml:space="preserve"> GetInfo()</w:t>
+        <w:t xml:space="preserve"> </w:t>
+      </w:r>
+      <w:proofErr w:type="spellStart"/>
+      <w:r>
+        <w:rPr>
+          <w:rFonts w:ascii="Consolas" w:hAnsi="Consolas" w:cs="Consolas"/>
+          <w:color w:val="000000"/>
+          <w:sz w:val="19"/>
+          <w:szCs w:val="19"/>
+        </w:rPr>
+        <w:t>GetInfo</w:t>
+      </w:r>
+      <w:proofErr w:type="spellEnd"/>
+      <w:r>
+        <w:rPr>
+          <w:rFonts w:ascii="Consolas" w:hAnsi="Consolas" w:cs="Consolas"/>
+          <w:color w:val="000000"/>
+          <w:sz w:val="19"/>
+          <w:szCs w:val="19"/>
+        </w:rPr>
+        <w:t>()</w:t>
       </w:r>
     </w:p>
     <w:p>
@@ -1190,8 +1481,30 @@
           <w:sz w:val="19"/>
           <w:szCs w:val="19"/>
         </w:rPr>
-        <w:t xml:space="preserve">            Console.WriteLine(</w:t>
-      </w:r>
+        <w:t xml:space="preserve">            </w:t>
+      </w:r>
+      <w:proofErr w:type="spellStart"/>
+      <w:proofErr w:type="gramStart"/>
+      <w:r>
+        <w:rPr>
+          <w:rFonts w:ascii="Consolas" w:hAnsi="Consolas" w:cs="Consolas"/>
+          <w:color w:val="000000"/>
+          <w:sz w:val="19"/>
+          <w:szCs w:val="19"/>
+        </w:rPr>
+        <w:t>Console.WriteLine</w:t>
+      </w:r>
+      <w:proofErr w:type="spellEnd"/>
+      <w:r>
+        <w:rPr>
+          <w:rFonts w:ascii="Consolas" w:hAnsi="Consolas" w:cs="Consolas"/>
+          <w:color w:val="000000"/>
+          <w:sz w:val="19"/>
+          <w:szCs w:val="19"/>
+        </w:rPr>
+        <w:t>(</w:t>
+      </w:r>
+      <w:proofErr w:type="gramEnd"/>
       <w:r>
         <w:rPr>
           <w:rFonts w:ascii="Consolas" w:hAnsi="Consolas" w:cs="Consolas"/>
@@ -1279,6 +1592,7 @@
         </w:rPr>
         <w:t xml:space="preserve">    </w:t>
       </w:r>
+      <w:proofErr w:type="gramStart"/>
       <w:r>
         <w:rPr>
           <w:rFonts w:ascii="Consolas" w:hAnsi="Consolas" w:cs="Consolas"/>
@@ -1288,6 +1602,7 @@
         </w:rPr>
         <w:t>class</w:t>
       </w:r>
+      <w:proofErr w:type="gramEnd"/>
       <w:r>
         <w:rPr>
           <w:rFonts w:ascii="Consolas" w:hAnsi="Consolas" w:cs="Consolas"/>
@@ -1352,6 +1667,7 @@
         </w:rPr>
         <w:t xml:space="preserve">        </w:t>
       </w:r>
+      <w:proofErr w:type="gramStart"/>
       <w:r>
         <w:rPr>
           <w:rFonts w:ascii="Consolas" w:hAnsi="Consolas" w:cs="Consolas"/>
@@ -1361,6 +1677,7 @@
         </w:rPr>
         <w:t>public</w:t>
       </w:r>
+      <w:proofErr w:type="gramEnd"/>
       <w:r>
         <w:rPr>
           <w:rFonts w:ascii="Consolas" w:hAnsi="Consolas" w:cs="Consolas"/>
@@ -1386,7 +1703,27 @@
           <w:sz w:val="19"/>
           <w:szCs w:val="19"/>
         </w:rPr>
-        <w:t xml:space="preserve"> GetInfo()</w:t>
+        <w:t xml:space="preserve"> </w:t>
+      </w:r>
+      <w:proofErr w:type="spellStart"/>
+      <w:r>
+        <w:rPr>
+          <w:rFonts w:ascii="Consolas" w:hAnsi="Consolas" w:cs="Consolas"/>
+          <w:color w:val="000000"/>
+          <w:sz w:val="19"/>
+          <w:szCs w:val="19"/>
+        </w:rPr>
+        <w:t>GetInfo</w:t>
+      </w:r>
+      <w:proofErr w:type="spellEnd"/>
+      <w:r>
+        <w:rPr>
+          <w:rFonts w:ascii="Consolas" w:hAnsi="Consolas" w:cs="Consolas"/>
+          <w:color w:val="000000"/>
+          <w:sz w:val="19"/>
+          <w:szCs w:val="19"/>
+        </w:rPr>
+        <w:t>()</w:t>
       </w:r>
     </w:p>
     <w:p>
@@ -1432,8 +1769,30 @@
           <w:sz w:val="19"/>
           <w:szCs w:val="19"/>
         </w:rPr>
-        <w:t xml:space="preserve">            Console.WriteLine(</w:t>
-      </w:r>
+        <w:t xml:space="preserve">            </w:t>
+      </w:r>
+      <w:proofErr w:type="spellStart"/>
+      <w:proofErr w:type="gramStart"/>
+      <w:r>
+        <w:rPr>
+          <w:rFonts w:ascii="Consolas" w:hAnsi="Consolas" w:cs="Consolas"/>
+          <w:color w:val="000000"/>
+          <w:sz w:val="19"/>
+          <w:szCs w:val="19"/>
+        </w:rPr>
+        <w:t>Console.WriteLine</w:t>
+      </w:r>
+      <w:proofErr w:type="spellEnd"/>
+      <w:r>
+        <w:rPr>
+          <w:rFonts w:ascii="Consolas" w:hAnsi="Consolas" w:cs="Consolas"/>
+          <w:color w:val="000000"/>
+          <w:sz w:val="19"/>
+          <w:szCs w:val="19"/>
+        </w:rPr>
+        <w:t>(</w:t>
+      </w:r>
+      <w:proofErr w:type="gramEnd"/>
       <w:r>
         <w:rPr>
           <w:rFonts w:ascii="Consolas" w:hAnsi="Consolas" w:cs="Consolas"/>
@@ -1521,6 +1880,7 @@
         </w:rPr>
         <w:t xml:space="preserve">    </w:t>
       </w:r>
+      <w:proofErr w:type="gramStart"/>
       <w:r>
         <w:rPr>
           <w:rFonts w:ascii="Consolas" w:hAnsi="Consolas" w:cs="Consolas"/>
@@ -1530,6 +1890,7 @@
         </w:rPr>
         <w:t>class</w:t>
       </w:r>
+      <w:proofErr w:type="gramEnd"/>
       <w:r>
         <w:rPr>
           <w:rFonts w:ascii="Consolas" w:hAnsi="Consolas" w:cs="Consolas"/>
@@ -1594,6 +1955,7 @@
         </w:rPr>
         <w:t xml:space="preserve">        </w:t>
       </w:r>
+      <w:proofErr w:type="gramStart"/>
       <w:r>
         <w:rPr>
           <w:rFonts w:ascii="Consolas" w:hAnsi="Consolas" w:cs="Consolas"/>
@@ -1603,6 +1965,7 @@
         </w:rPr>
         <w:t>public</w:t>
       </w:r>
+      <w:proofErr w:type="gramEnd"/>
       <w:r>
         <w:rPr>
           <w:rFonts w:ascii="Consolas" w:hAnsi="Consolas" w:cs="Consolas"/>
@@ -1628,7 +1991,27 @@
           <w:sz w:val="19"/>
           <w:szCs w:val="19"/>
         </w:rPr>
-        <w:t xml:space="preserve"> GetInfo()</w:t>
+        <w:t xml:space="preserve"> </w:t>
+      </w:r>
+      <w:proofErr w:type="spellStart"/>
+      <w:r>
+        <w:rPr>
+          <w:rFonts w:ascii="Consolas" w:hAnsi="Consolas" w:cs="Consolas"/>
+          <w:color w:val="000000"/>
+          <w:sz w:val="19"/>
+          <w:szCs w:val="19"/>
+        </w:rPr>
+        <w:t>GetInfo</w:t>
+      </w:r>
+      <w:proofErr w:type="spellEnd"/>
+      <w:r>
+        <w:rPr>
+          <w:rFonts w:ascii="Consolas" w:hAnsi="Consolas" w:cs="Consolas"/>
+          <w:color w:val="000000"/>
+          <w:sz w:val="19"/>
+          <w:szCs w:val="19"/>
+        </w:rPr>
+        <w:t>()</w:t>
       </w:r>
     </w:p>
     <w:p>
@@ -1674,8 +2057,30 @@
           <w:sz w:val="19"/>
           <w:szCs w:val="19"/>
         </w:rPr>
-        <w:t xml:space="preserve">            Console.WriteLine(</w:t>
-      </w:r>
+        <w:t xml:space="preserve">            </w:t>
+      </w:r>
+      <w:proofErr w:type="spellStart"/>
+      <w:proofErr w:type="gramStart"/>
+      <w:r>
+        <w:rPr>
+          <w:rFonts w:ascii="Consolas" w:hAnsi="Consolas" w:cs="Consolas"/>
+          <w:color w:val="000000"/>
+          <w:sz w:val="19"/>
+          <w:szCs w:val="19"/>
+        </w:rPr>
+        <w:t>Console.WriteLine</w:t>
+      </w:r>
+      <w:proofErr w:type="spellEnd"/>
+      <w:r>
+        <w:rPr>
+          <w:rFonts w:ascii="Consolas" w:hAnsi="Consolas" w:cs="Consolas"/>
+          <w:color w:val="000000"/>
+          <w:sz w:val="19"/>
+          <w:szCs w:val="19"/>
+        </w:rPr>
+        <w:t>(</w:t>
+      </w:r>
+      <w:proofErr w:type="gramEnd"/>
       <w:r>
         <w:rPr>
           <w:rFonts w:ascii="Consolas" w:hAnsi="Consolas" w:cs="Consolas"/>
@@ -1784,8 +2189,19 @@
           <w:sz w:val="19"/>
           <w:szCs w:val="19"/>
         </w:rPr>
-        <w:t>#endregion</w:t>
-      </w:r>
+        <w:t>#</w:t>
+      </w:r>
+      <w:proofErr w:type="spellStart"/>
+      <w:r>
+        <w:rPr>
+          <w:rFonts w:ascii="Consolas" w:hAnsi="Consolas" w:cs="Consolas"/>
+          <w:color w:val="808080"/>
+          <w:sz w:val="19"/>
+          <w:szCs w:val="19"/>
+        </w:rPr>
+        <w:t>endregion</w:t>
+      </w:r>
+      <w:proofErr w:type="spellEnd"/>
     </w:p>
     <w:p>
       <w:pPr>
@@ -1850,6 +2266,8 @@
         </w:rPr>
         <w:t xml:space="preserve">    </w:t>
       </w:r>
+      <w:proofErr w:type="spellStart"/>
+      <w:proofErr w:type="gramStart"/>
       <w:r>
         <w:rPr>
           <w:rFonts w:ascii="Consolas" w:hAnsi="Consolas" w:cs="Consolas"/>
@@ -1859,6 +2277,8 @@
         </w:rPr>
         <w:t>enum</w:t>
       </w:r>
+      <w:proofErr w:type="spellEnd"/>
+      <w:proofErr w:type="gramEnd"/>
       <w:r>
         <w:rPr>
           <w:rFonts w:ascii="Consolas" w:hAnsi="Consolas" w:cs="Consolas"/>
@@ -1868,6 +2288,7 @@
         </w:rPr>
         <w:t xml:space="preserve"> </w:t>
       </w:r>
+      <w:proofErr w:type="spellStart"/>
       <w:r>
         <w:rPr>
           <w:rFonts w:ascii="Consolas" w:hAnsi="Consolas" w:cs="Consolas"/>
@@ -1877,6 +2298,7 @@
         </w:rPr>
         <w:t>ColourType</w:t>
       </w:r>
+      <w:proofErr w:type="spellEnd"/>
       <w:r>
         <w:rPr>
           <w:rFonts w:ascii="Consolas" w:hAnsi="Consolas" w:cs="Consolas"/>
@@ -1909,6 +2331,7 @@
         </w:rPr>
         <w:t xml:space="preserve">    </w:t>
       </w:r>
+      <w:proofErr w:type="gramStart"/>
       <w:r>
         <w:rPr>
           <w:rFonts w:ascii="Consolas" w:hAnsi="Consolas" w:cs="Consolas"/>
@@ -1918,6 +2341,7 @@
         </w:rPr>
         <w:t>class</w:t>
       </w:r>
+      <w:proofErr w:type="gramEnd"/>
       <w:r>
         <w:rPr>
           <w:rFonts w:ascii="Consolas" w:hAnsi="Consolas" w:cs="Consolas"/>
@@ -1982,6 +2406,7 @@
         </w:rPr>
         <w:t xml:space="preserve">        </w:t>
       </w:r>
+      <w:proofErr w:type="gramStart"/>
       <w:r>
         <w:rPr>
           <w:rFonts w:ascii="Consolas" w:hAnsi="Consolas" w:cs="Consolas"/>
@@ -1991,6 +2416,7 @@
         </w:rPr>
         <w:t>public</w:t>
       </w:r>
+      <w:proofErr w:type="gramEnd"/>
       <w:r>
         <w:rPr>
           <w:rFonts w:ascii="Consolas" w:hAnsi="Consolas" w:cs="Consolas"/>
@@ -2016,7 +2442,27 @@
           <w:sz w:val="19"/>
           <w:szCs w:val="19"/>
         </w:rPr>
-        <w:t xml:space="preserve"> GetInfo()</w:t>
+        <w:t xml:space="preserve"> </w:t>
+      </w:r>
+      <w:proofErr w:type="spellStart"/>
+      <w:r>
+        <w:rPr>
+          <w:rFonts w:ascii="Consolas" w:hAnsi="Consolas" w:cs="Consolas"/>
+          <w:color w:val="000000"/>
+          <w:sz w:val="19"/>
+          <w:szCs w:val="19"/>
+        </w:rPr>
+        <w:t>GetInfo</w:t>
+      </w:r>
+      <w:proofErr w:type="spellEnd"/>
+      <w:r>
+        <w:rPr>
+          <w:rFonts w:ascii="Consolas" w:hAnsi="Consolas" w:cs="Consolas"/>
+          <w:color w:val="000000"/>
+          <w:sz w:val="19"/>
+          <w:szCs w:val="19"/>
+        </w:rPr>
+        <w:t>()</w:t>
       </w:r>
     </w:p>
     <w:p>
@@ -2062,8 +2508,30 @@
           <w:sz w:val="19"/>
           <w:szCs w:val="19"/>
         </w:rPr>
-        <w:t xml:space="preserve">            Console.WriteLine(</w:t>
-      </w:r>
+        <w:t xml:space="preserve">            </w:t>
+      </w:r>
+      <w:proofErr w:type="spellStart"/>
+      <w:proofErr w:type="gramStart"/>
+      <w:r>
+        <w:rPr>
+          <w:rFonts w:ascii="Consolas" w:hAnsi="Consolas" w:cs="Consolas"/>
+          <w:color w:val="000000"/>
+          <w:sz w:val="19"/>
+          <w:szCs w:val="19"/>
+        </w:rPr>
+        <w:t>Console.WriteLine</w:t>
+      </w:r>
+      <w:proofErr w:type="spellEnd"/>
+      <w:r>
+        <w:rPr>
+          <w:rFonts w:ascii="Consolas" w:hAnsi="Consolas" w:cs="Consolas"/>
+          <w:color w:val="000000"/>
+          <w:sz w:val="19"/>
+          <w:szCs w:val="19"/>
+        </w:rPr>
+        <w:t>(</w:t>
+      </w:r>
+      <w:proofErr w:type="gramEnd"/>
       <w:r>
         <w:rPr>
           <w:rFonts w:ascii="Consolas" w:hAnsi="Consolas" w:cs="Consolas"/>
@@ -2179,6 +2647,7 @@
         </w:rPr>
         <w:t xml:space="preserve">    </w:t>
       </w:r>
+      <w:proofErr w:type="gramStart"/>
       <w:r>
         <w:rPr>
           <w:rFonts w:ascii="Consolas" w:hAnsi="Consolas" w:cs="Consolas"/>
@@ -2188,6 +2657,7 @@
         </w:rPr>
         <w:t>class</w:t>
       </w:r>
+      <w:proofErr w:type="gramEnd"/>
       <w:r>
         <w:rPr>
           <w:rFonts w:ascii="Consolas" w:hAnsi="Consolas" w:cs="Consolas"/>
@@ -2252,6 +2722,7 @@
         </w:rPr>
         <w:t xml:space="preserve">        </w:t>
       </w:r>
+      <w:proofErr w:type="gramStart"/>
       <w:r>
         <w:rPr>
           <w:rFonts w:ascii="Consolas" w:hAnsi="Consolas" w:cs="Consolas"/>
@@ -2261,6 +2732,7 @@
         </w:rPr>
         <w:t>public</w:t>
       </w:r>
+      <w:proofErr w:type="gramEnd"/>
       <w:r>
         <w:rPr>
           <w:rFonts w:ascii="Consolas" w:hAnsi="Consolas" w:cs="Consolas"/>
@@ -2286,7 +2758,27 @@
           <w:sz w:val="19"/>
           <w:szCs w:val="19"/>
         </w:rPr>
-        <w:t xml:space="preserve"> GetInfo()</w:t>
+        <w:t xml:space="preserve"> </w:t>
+      </w:r>
+      <w:proofErr w:type="spellStart"/>
+      <w:r>
+        <w:rPr>
+          <w:rFonts w:ascii="Consolas" w:hAnsi="Consolas" w:cs="Consolas"/>
+          <w:color w:val="000000"/>
+          <w:sz w:val="19"/>
+          <w:szCs w:val="19"/>
+        </w:rPr>
+        <w:t>GetInfo</w:t>
+      </w:r>
+      <w:proofErr w:type="spellEnd"/>
+      <w:r>
+        <w:rPr>
+          <w:rFonts w:ascii="Consolas" w:hAnsi="Consolas" w:cs="Consolas"/>
+          <w:color w:val="000000"/>
+          <w:sz w:val="19"/>
+          <w:szCs w:val="19"/>
+        </w:rPr>
+        <w:t>()</w:t>
       </w:r>
     </w:p>
     <w:p>
@@ -2332,8 +2824,30 @@
           <w:sz w:val="19"/>
           <w:szCs w:val="19"/>
         </w:rPr>
-        <w:t xml:space="preserve">            Console.WriteLine(</w:t>
-      </w:r>
+        <w:t xml:space="preserve">            </w:t>
+      </w:r>
+      <w:proofErr w:type="spellStart"/>
+      <w:proofErr w:type="gramStart"/>
+      <w:r>
+        <w:rPr>
+          <w:rFonts w:ascii="Consolas" w:hAnsi="Consolas" w:cs="Consolas"/>
+          <w:color w:val="000000"/>
+          <w:sz w:val="19"/>
+          <w:szCs w:val="19"/>
+        </w:rPr>
+        <w:t>Console.WriteLine</w:t>
+      </w:r>
+      <w:proofErr w:type="spellEnd"/>
+      <w:r>
+        <w:rPr>
+          <w:rFonts w:ascii="Consolas" w:hAnsi="Consolas" w:cs="Consolas"/>
+          <w:color w:val="000000"/>
+          <w:sz w:val="19"/>
+          <w:szCs w:val="19"/>
+        </w:rPr>
+        <w:t>(</w:t>
+      </w:r>
+      <w:proofErr w:type="gramEnd"/>
       <w:r>
         <w:rPr>
           <w:rFonts w:ascii="Consolas" w:hAnsi="Consolas" w:cs="Consolas"/>
@@ -2449,6 +2963,7 @@
         </w:rPr>
         <w:t xml:space="preserve">    </w:t>
       </w:r>
+      <w:proofErr w:type="gramStart"/>
       <w:r>
         <w:rPr>
           <w:rFonts w:ascii="Consolas" w:hAnsi="Consolas" w:cs="Consolas"/>
@@ -2458,6 +2973,7 @@
         </w:rPr>
         <w:t>class</w:t>
       </w:r>
+      <w:proofErr w:type="gramEnd"/>
       <w:r>
         <w:rPr>
           <w:rFonts w:ascii="Consolas" w:hAnsi="Consolas" w:cs="Consolas"/>
@@ -2522,6 +3038,7 @@
         </w:rPr>
         <w:t xml:space="preserve">        </w:t>
       </w:r>
+      <w:proofErr w:type="gramStart"/>
       <w:r>
         <w:rPr>
           <w:rFonts w:ascii="Consolas" w:hAnsi="Consolas" w:cs="Consolas"/>
@@ -2531,6 +3048,7 @@
         </w:rPr>
         <w:t>public</w:t>
       </w:r>
+      <w:proofErr w:type="gramEnd"/>
       <w:r>
         <w:rPr>
           <w:rFonts w:ascii="Consolas" w:hAnsi="Consolas" w:cs="Consolas"/>
@@ -2556,7 +3074,27 @@
           <w:sz w:val="19"/>
           <w:szCs w:val="19"/>
         </w:rPr>
-        <w:t xml:space="preserve"> GetInfo()</w:t>
+        <w:t xml:space="preserve"> </w:t>
+      </w:r>
+      <w:proofErr w:type="spellStart"/>
+      <w:r>
+        <w:rPr>
+          <w:rFonts w:ascii="Consolas" w:hAnsi="Consolas" w:cs="Consolas"/>
+          <w:color w:val="000000"/>
+          <w:sz w:val="19"/>
+          <w:szCs w:val="19"/>
+        </w:rPr>
+        <w:t>GetInfo</w:t>
+      </w:r>
+      <w:proofErr w:type="spellEnd"/>
+      <w:r>
+        <w:rPr>
+          <w:rFonts w:ascii="Consolas" w:hAnsi="Consolas" w:cs="Consolas"/>
+          <w:color w:val="000000"/>
+          <w:sz w:val="19"/>
+          <w:szCs w:val="19"/>
+        </w:rPr>
+        <w:t>()</w:t>
       </w:r>
     </w:p>
     <w:p>
@@ -2602,8 +3140,30 @@
           <w:sz w:val="19"/>
           <w:szCs w:val="19"/>
         </w:rPr>
-        <w:t xml:space="preserve">            Console.WriteLine(</w:t>
-      </w:r>
+        <w:t xml:space="preserve">            </w:t>
+      </w:r>
+      <w:proofErr w:type="spellStart"/>
+      <w:proofErr w:type="gramStart"/>
+      <w:r>
+        <w:rPr>
+          <w:rFonts w:ascii="Consolas" w:hAnsi="Consolas" w:cs="Consolas"/>
+          <w:color w:val="000000"/>
+          <w:sz w:val="19"/>
+          <w:szCs w:val="19"/>
+        </w:rPr>
+        <w:t>Console.WriteLine</w:t>
+      </w:r>
+      <w:proofErr w:type="spellEnd"/>
+      <w:r>
+        <w:rPr>
+          <w:rFonts w:ascii="Consolas" w:hAnsi="Consolas" w:cs="Consolas"/>
+          <w:color w:val="000000"/>
+          <w:sz w:val="19"/>
+          <w:szCs w:val="19"/>
+        </w:rPr>
+        <w:t>(</w:t>
+      </w:r>
+      <w:proofErr w:type="gramEnd"/>
       <w:r>
         <w:rPr>
           <w:rFonts w:ascii="Consolas" w:hAnsi="Consolas" w:cs="Consolas"/>
@@ -2709,8 +3269,19 @@
           <w:sz w:val="19"/>
           <w:szCs w:val="19"/>
         </w:rPr>
-        <w:t>#endregion</w:t>
-      </w:r>
+        <w:t>#</w:t>
+      </w:r>
+      <w:proofErr w:type="spellStart"/>
+      <w:r>
+        <w:rPr>
+          <w:rFonts w:ascii="Consolas" w:hAnsi="Consolas" w:cs="Consolas"/>
+          <w:color w:val="808080"/>
+          <w:sz w:val="19"/>
+          <w:szCs w:val="19"/>
+        </w:rPr>
+        <w:t>endregion</w:t>
+      </w:r>
+      <w:proofErr w:type="spellEnd"/>
     </w:p>
     <w:p>
       <w:pPr>
@@ -2786,6 +3357,7 @@
         </w:rPr>
         <w:t xml:space="preserve">  </w:t>
       </w:r>
+      <w:proofErr w:type="gramStart"/>
       <w:r>
         <w:rPr>
           <w:rFonts w:ascii="Consolas" w:hAnsi="Consolas" w:cs="Consolas"/>
@@ -2795,6 +3367,7 @@
         </w:rPr>
         <w:t>class</w:t>
       </w:r>
+      <w:proofErr w:type="gramEnd"/>
       <w:r>
         <w:rPr>
           <w:rFonts w:ascii="Consolas" w:hAnsi="Consolas" w:cs="Consolas"/>
@@ -2804,6 +3377,7 @@
         </w:rPr>
         <w:t xml:space="preserve"> </w:t>
       </w:r>
+      <w:proofErr w:type="spellStart"/>
       <w:r>
         <w:rPr>
           <w:rFonts w:ascii="Consolas" w:hAnsi="Consolas" w:cs="Consolas"/>
@@ -2813,15 +3387,27 @@
         </w:rPr>
         <w:t>ShapeFactory</w:t>
       </w:r>
-      <w:r>
-        <w:rPr>
-          <w:rFonts w:ascii="Consolas" w:hAnsi="Consolas" w:cs="Consolas"/>
-          <w:color w:val="000000"/>
-          <w:sz w:val="19"/>
-          <w:szCs w:val="19"/>
-        </w:rPr>
-        <w:t xml:space="preserve"> : AbstractFactory</w:t>
-      </w:r>
+      <w:proofErr w:type="spellEnd"/>
+      <w:r>
+        <w:rPr>
+          <w:rFonts w:ascii="Consolas" w:hAnsi="Consolas" w:cs="Consolas"/>
+          <w:color w:val="000000"/>
+          <w:sz w:val="19"/>
+          <w:szCs w:val="19"/>
+        </w:rPr>
+        <w:t xml:space="preserve"> : </w:t>
+      </w:r>
+      <w:proofErr w:type="spellStart"/>
+      <w:r>
+        <w:rPr>
+          <w:rFonts w:ascii="Consolas" w:hAnsi="Consolas" w:cs="Consolas"/>
+          <w:color w:val="000000"/>
+          <w:sz w:val="19"/>
+          <w:szCs w:val="19"/>
+        </w:rPr>
+        <w:t>AbstractFactory</w:t>
+      </w:r>
+      <w:proofErr w:type="spellEnd"/>
     </w:p>
     <w:p>
       <w:pPr>
@@ -2868,6 +3454,7 @@
         </w:rPr>
         <w:t xml:space="preserve">        </w:t>
       </w:r>
+      <w:proofErr w:type="gramStart"/>
       <w:r>
         <w:rPr>
           <w:rFonts w:ascii="Consolas" w:hAnsi="Consolas" w:cs="Consolas"/>
@@ -2877,6 +3464,7 @@
         </w:rPr>
         <w:t>public</w:t>
       </w:r>
+      <w:proofErr w:type="gramEnd"/>
       <w:r>
         <w:rPr>
           <w:rFonts w:ascii="Consolas" w:hAnsi="Consolas" w:cs="Consolas"/>
@@ -2902,8 +3490,49 @@
           <w:sz w:val="19"/>
           <w:szCs w:val="19"/>
         </w:rPr>
-        <w:t xml:space="preserve"> FactoryDataItem GetData(</w:t>
-      </w:r>
+        <w:t xml:space="preserve"> </w:t>
+      </w:r>
+      <w:proofErr w:type="spellStart"/>
+      <w:r>
+        <w:rPr>
+          <w:rFonts w:ascii="Consolas" w:hAnsi="Consolas" w:cs="Consolas"/>
+          <w:color w:val="000000"/>
+          <w:sz w:val="19"/>
+          <w:szCs w:val="19"/>
+        </w:rPr>
+        <w:t>FactoryDataItem</w:t>
+      </w:r>
+      <w:proofErr w:type="spellEnd"/>
+      <w:r>
+        <w:rPr>
+          <w:rFonts w:ascii="Consolas" w:hAnsi="Consolas" w:cs="Consolas"/>
+          <w:color w:val="000000"/>
+          <w:sz w:val="19"/>
+          <w:szCs w:val="19"/>
+        </w:rPr>
+        <w:t xml:space="preserve"> </w:t>
+      </w:r>
+      <w:proofErr w:type="spellStart"/>
+      <w:r>
+        <w:rPr>
+          <w:rFonts w:ascii="Consolas" w:hAnsi="Consolas" w:cs="Consolas"/>
+          <w:color w:val="000000"/>
+          <w:sz w:val="19"/>
+          <w:szCs w:val="19"/>
+        </w:rPr>
+        <w:t>GetData</w:t>
+      </w:r>
+      <w:proofErr w:type="spellEnd"/>
+      <w:r>
+        <w:rPr>
+          <w:rFonts w:ascii="Consolas" w:hAnsi="Consolas" w:cs="Consolas"/>
+          <w:color w:val="000000"/>
+          <w:sz w:val="19"/>
+          <w:szCs w:val="19"/>
+        </w:rPr>
+        <w:t>(</w:t>
+      </w:r>
+      <w:proofErr w:type="spellStart"/>
       <w:r>
         <w:rPr>
           <w:rFonts w:ascii="Consolas" w:hAnsi="Consolas" w:cs="Consolas"/>
@@ -2913,6 +3542,7 @@
         </w:rPr>
         <w:t>int</w:t>
       </w:r>
+      <w:proofErr w:type="spellEnd"/>
       <w:r>
         <w:rPr>
           <w:rFonts w:ascii="Consolas" w:hAnsi="Consolas" w:cs="Consolas"/>
@@ -2966,7 +3596,47 @@
           <w:sz w:val="19"/>
           <w:szCs w:val="19"/>
         </w:rPr>
-        <w:t xml:space="preserve">            FactoryDataItem factoryDataItem = </w:t>
+        <w:t xml:space="preserve">            </w:t>
+      </w:r>
+      <w:proofErr w:type="spellStart"/>
+      <w:r>
+        <w:rPr>
+          <w:rFonts w:ascii="Consolas" w:hAnsi="Consolas" w:cs="Consolas"/>
+          <w:color w:val="000000"/>
+          <w:sz w:val="19"/>
+          <w:szCs w:val="19"/>
+        </w:rPr>
+        <w:t>FactoryDataItem</w:t>
+      </w:r>
+      <w:proofErr w:type="spellEnd"/>
+      <w:r>
+        <w:rPr>
+          <w:rFonts w:ascii="Consolas" w:hAnsi="Consolas" w:cs="Consolas"/>
+          <w:color w:val="000000"/>
+          <w:sz w:val="19"/>
+          <w:szCs w:val="19"/>
+        </w:rPr>
+        <w:t xml:space="preserve"> </w:t>
+      </w:r>
+      <w:proofErr w:type="spellStart"/>
+      <w:r>
+        <w:rPr>
+          <w:rFonts w:ascii="Consolas" w:hAnsi="Consolas" w:cs="Consolas"/>
+          <w:color w:val="000000"/>
+          <w:sz w:val="19"/>
+          <w:szCs w:val="19"/>
+        </w:rPr>
+        <w:t>factoryDataItem</w:t>
+      </w:r>
+      <w:proofErr w:type="spellEnd"/>
+      <w:r>
+        <w:rPr>
+          <w:rFonts w:ascii="Consolas" w:hAnsi="Consolas" w:cs="Consolas"/>
+          <w:color w:val="000000"/>
+          <w:sz w:val="19"/>
+          <w:szCs w:val="19"/>
+        </w:rPr>
+        <w:t xml:space="preserve"> = </w:t>
       </w:r>
       <w:r>
         <w:rPr>
@@ -3009,6 +3679,7 @@
         </w:rPr>
         <w:t xml:space="preserve">            </w:t>
       </w:r>
+      <w:proofErr w:type="gramStart"/>
       <w:r>
         <w:rPr>
           <w:rFonts w:ascii="Consolas" w:hAnsi="Consolas" w:cs="Consolas"/>
@@ -3025,7 +3696,37 @@
           <w:sz w:val="19"/>
           <w:szCs w:val="19"/>
         </w:rPr>
-        <w:t>((ShapeType) type)</w:t>
+        <w:t>(</w:t>
+      </w:r>
+      <w:proofErr w:type="gramEnd"/>
+      <w:r>
+        <w:rPr>
+          <w:rFonts w:ascii="Consolas" w:hAnsi="Consolas" w:cs="Consolas"/>
+          <w:color w:val="000000"/>
+          <w:sz w:val="19"/>
+          <w:szCs w:val="19"/>
+        </w:rPr>
+        <w:t>(</w:t>
+      </w:r>
+      <w:proofErr w:type="spellStart"/>
+      <w:r>
+        <w:rPr>
+          <w:rFonts w:ascii="Consolas" w:hAnsi="Consolas" w:cs="Consolas"/>
+          <w:color w:val="000000"/>
+          <w:sz w:val="19"/>
+          <w:szCs w:val="19"/>
+        </w:rPr>
+        <w:t>ShapeType</w:t>
+      </w:r>
+      <w:proofErr w:type="spellEnd"/>
+      <w:r>
+        <w:rPr>
+          <w:rFonts w:ascii="Consolas" w:hAnsi="Consolas" w:cs="Consolas"/>
+          <w:color w:val="000000"/>
+          <w:sz w:val="19"/>
+          <w:szCs w:val="19"/>
+        </w:rPr>
+        <w:t>) type)</w:t>
       </w:r>
     </w:p>
     <w:p>
@@ -3073,6 +3774,7 @@
         </w:rPr>
         <w:t xml:space="preserve">                </w:t>
       </w:r>
+      <w:proofErr w:type="gramStart"/>
       <w:r>
         <w:rPr>
           <w:rFonts w:ascii="Consolas" w:hAnsi="Consolas" w:cs="Consolas"/>
@@ -3082,37 +3784,80 @@
         </w:rPr>
         <w:t>case</w:t>
       </w:r>
-      <w:r>
-        <w:rPr>
-          <w:rFonts w:ascii="Consolas" w:hAnsi="Consolas" w:cs="Consolas"/>
-          <w:color w:val="000000"/>
-          <w:sz w:val="19"/>
-          <w:szCs w:val="19"/>
-        </w:rPr>
-        <w:t xml:space="preserve"> ShapeType.Circle :</w:t>
-      </w:r>
-    </w:p>
-    <w:p>
-      <w:pPr>
-        <w:autoSpaceDE w:val="0"/>
-        <w:autoSpaceDN w:val="0"/>
-        <w:adjustRightInd w:val="0"/>
-        <w:spacing w:after="0" w:line="240" w:lineRule="auto"/>
-        <w:rPr>
-          <w:rFonts w:ascii="Consolas" w:hAnsi="Consolas" w:cs="Consolas"/>
-          <w:color w:val="000000"/>
-          <w:sz w:val="19"/>
-          <w:szCs w:val="19"/>
-        </w:rPr>
-      </w:pPr>
-      <w:r>
-        <w:rPr>
-          <w:rFonts w:ascii="Consolas" w:hAnsi="Consolas" w:cs="Consolas"/>
-          <w:color w:val="000000"/>
-          <w:sz w:val="19"/>
-          <w:szCs w:val="19"/>
-        </w:rPr>
-        <w:t xml:space="preserve">                    factoryDataItem = </w:t>
+      <w:proofErr w:type="gramEnd"/>
+      <w:r>
+        <w:rPr>
+          <w:rFonts w:ascii="Consolas" w:hAnsi="Consolas" w:cs="Consolas"/>
+          <w:color w:val="000000"/>
+          <w:sz w:val="19"/>
+          <w:szCs w:val="19"/>
+        </w:rPr>
+        <w:t xml:space="preserve"> </w:t>
+      </w:r>
+      <w:proofErr w:type="spellStart"/>
+      <w:r>
+        <w:rPr>
+          <w:rFonts w:ascii="Consolas" w:hAnsi="Consolas" w:cs="Consolas"/>
+          <w:color w:val="000000"/>
+          <w:sz w:val="19"/>
+          <w:szCs w:val="19"/>
+        </w:rPr>
+        <w:t>ShapeType.Circle</w:t>
+      </w:r>
+      <w:proofErr w:type="spellEnd"/>
+      <w:r>
+        <w:rPr>
+          <w:rFonts w:ascii="Consolas" w:hAnsi="Consolas" w:cs="Consolas"/>
+          <w:color w:val="000000"/>
+          <w:sz w:val="19"/>
+          <w:szCs w:val="19"/>
+        </w:rPr>
+        <w:t xml:space="preserve"> :</w:t>
+      </w:r>
+    </w:p>
+    <w:p>
+      <w:pPr>
+        <w:autoSpaceDE w:val="0"/>
+        <w:autoSpaceDN w:val="0"/>
+        <w:adjustRightInd w:val="0"/>
+        <w:spacing w:after="0" w:line="240" w:lineRule="auto"/>
+        <w:rPr>
+          <w:rFonts w:ascii="Consolas" w:hAnsi="Consolas" w:cs="Consolas"/>
+          <w:color w:val="000000"/>
+          <w:sz w:val="19"/>
+          <w:szCs w:val="19"/>
+        </w:rPr>
+      </w:pPr>
+      <w:r>
+        <w:rPr>
+          <w:rFonts w:ascii="Consolas" w:hAnsi="Consolas" w:cs="Consolas"/>
+          <w:color w:val="000000"/>
+          <w:sz w:val="19"/>
+          <w:szCs w:val="19"/>
+        </w:rPr>
+        <w:t xml:space="preserve">                    </w:t>
+      </w:r>
+      <w:proofErr w:type="spellStart"/>
+      <w:proofErr w:type="gramStart"/>
+      <w:r>
+        <w:rPr>
+          <w:rFonts w:ascii="Consolas" w:hAnsi="Consolas" w:cs="Consolas"/>
+          <w:color w:val="000000"/>
+          <w:sz w:val="19"/>
+          <w:szCs w:val="19"/>
+        </w:rPr>
+        <w:t>factoryDataItem</w:t>
+      </w:r>
+      <w:proofErr w:type="spellEnd"/>
+      <w:proofErr w:type="gramEnd"/>
+      <w:r>
+        <w:rPr>
+          <w:rFonts w:ascii="Consolas" w:hAnsi="Consolas" w:cs="Consolas"/>
+          <w:color w:val="000000"/>
+          <w:sz w:val="19"/>
+          <w:szCs w:val="19"/>
+        </w:rPr>
+        <w:t xml:space="preserve"> = </w:t>
       </w:r>
       <w:r>
         <w:rPr>
@@ -3130,7 +3875,27 @@
           <w:sz w:val="19"/>
           <w:szCs w:val="19"/>
         </w:rPr>
-        <w:t xml:space="preserve"> FactoryDataItem(</w:t>
+        <w:t xml:space="preserve"> </w:t>
+      </w:r>
+      <w:proofErr w:type="spellStart"/>
+      <w:r>
+        <w:rPr>
+          <w:rFonts w:ascii="Consolas" w:hAnsi="Consolas" w:cs="Consolas"/>
+          <w:color w:val="000000"/>
+          <w:sz w:val="19"/>
+          <w:szCs w:val="19"/>
+        </w:rPr>
+        <w:t>FactoryDataItem</w:t>
+      </w:r>
+      <w:proofErr w:type="spellEnd"/>
+      <w:r>
+        <w:rPr>
+          <w:rFonts w:ascii="Consolas" w:hAnsi="Consolas" w:cs="Consolas"/>
+          <w:color w:val="000000"/>
+          <w:sz w:val="19"/>
+          <w:szCs w:val="19"/>
+        </w:rPr>
+        <w:t>(</w:t>
       </w:r>
       <w:r>
         <w:rPr>
@@ -3173,6 +3938,7 @@
         </w:rPr>
         <w:t xml:space="preserve">                    </w:t>
       </w:r>
+      <w:proofErr w:type="gramStart"/>
       <w:r>
         <w:rPr>
           <w:rFonts w:ascii="Consolas" w:hAnsi="Consolas" w:cs="Consolas"/>
@@ -3182,6 +3948,7 @@
         </w:rPr>
         <w:t>break</w:t>
       </w:r>
+      <w:proofErr w:type="gramEnd"/>
       <w:r>
         <w:rPr>
           <w:rFonts w:ascii="Consolas" w:hAnsi="Consolas" w:cs="Consolas"/>
@@ -3214,6 +3981,7 @@
         </w:rPr>
         <w:t xml:space="preserve">                </w:t>
       </w:r>
+      <w:proofErr w:type="gramStart"/>
       <w:r>
         <w:rPr>
           <w:rFonts w:ascii="Consolas" w:hAnsi="Consolas" w:cs="Consolas"/>
@@ -3223,37 +3991,80 @@
         </w:rPr>
         <w:t>case</w:t>
       </w:r>
-      <w:r>
-        <w:rPr>
-          <w:rFonts w:ascii="Consolas" w:hAnsi="Consolas" w:cs="Consolas"/>
-          <w:color w:val="000000"/>
-          <w:sz w:val="19"/>
-          <w:szCs w:val="19"/>
-        </w:rPr>
-        <w:t xml:space="preserve"> ShapeType.Rectangle:</w:t>
-      </w:r>
-    </w:p>
-    <w:p>
-      <w:pPr>
-        <w:autoSpaceDE w:val="0"/>
-        <w:autoSpaceDN w:val="0"/>
-        <w:adjustRightInd w:val="0"/>
-        <w:spacing w:after="0" w:line="240" w:lineRule="auto"/>
-        <w:rPr>
-          <w:rFonts w:ascii="Consolas" w:hAnsi="Consolas" w:cs="Consolas"/>
-          <w:color w:val="000000"/>
-          <w:sz w:val="19"/>
-          <w:szCs w:val="19"/>
-        </w:rPr>
-      </w:pPr>
-      <w:r>
-        <w:rPr>
-          <w:rFonts w:ascii="Consolas" w:hAnsi="Consolas" w:cs="Consolas"/>
-          <w:color w:val="000000"/>
-          <w:sz w:val="19"/>
-          <w:szCs w:val="19"/>
-        </w:rPr>
-        <w:t xml:space="preserve">                    factoryDataItem = </w:t>
+      <w:proofErr w:type="gramEnd"/>
+      <w:r>
+        <w:rPr>
+          <w:rFonts w:ascii="Consolas" w:hAnsi="Consolas" w:cs="Consolas"/>
+          <w:color w:val="000000"/>
+          <w:sz w:val="19"/>
+          <w:szCs w:val="19"/>
+        </w:rPr>
+        <w:t xml:space="preserve"> </w:t>
+      </w:r>
+      <w:proofErr w:type="spellStart"/>
+      <w:r>
+        <w:rPr>
+          <w:rFonts w:ascii="Consolas" w:hAnsi="Consolas" w:cs="Consolas"/>
+          <w:color w:val="000000"/>
+          <w:sz w:val="19"/>
+          <w:szCs w:val="19"/>
+        </w:rPr>
+        <w:t>ShapeType.Rectangle</w:t>
+      </w:r>
+      <w:proofErr w:type="spellEnd"/>
+      <w:r>
+        <w:rPr>
+          <w:rFonts w:ascii="Consolas" w:hAnsi="Consolas" w:cs="Consolas"/>
+          <w:color w:val="000000"/>
+          <w:sz w:val="19"/>
+          <w:szCs w:val="19"/>
+        </w:rPr>
+        <w:t>:</w:t>
+      </w:r>
+    </w:p>
+    <w:p>
+      <w:pPr>
+        <w:autoSpaceDE w:val="0"/>
+        <w:autoSpaceDN w:val="0"/>
+        <w:adjustRightInd w:val="0"/>
+        <w:spacing w:after="0" w:line="240" w:lineRule="auto"/>
+        <w:rPr>
+          <w:rFonts w:ascii="Consolas" w:hAnsi="Consolas" w:cs="Consolas"/>
+          <w:color w:val="000000"/>
+          <w:sz w:val="19"/>
+          <w:szCs w:val="19"/>
+        </w:rPr>
+      </w:pPr>
+      <w:r>
+        <w:rPr>
+          <w:rFonts w:ascii="Consolas" w:hAnsi="Consolas" w:cs="Consolas"/>
+          <w:color w:val="000000"/>
+          <w:sz w:val="19"/>
+          <w:szCs w:val="19"/>
+        </w:rPr>
+        <w:t xml:space="preserve">                    </w:t>
+      </w:r>
+      <w:proofErr w:type="spellStart"/>
+      <w:proofErr w:type="gramStart"/>
+      <w:r>
+        <w:rPr>
+          <w:rFonts w:ascii="Consolas" w:hAnsi="Consolas" w:cs="Consolas"/>
+          <w:color w:val="000000"/>
+          <w:sz w:val="19"/>
+          <w:szCs w:val="19"/>
+        </w:rPr>
+        <w:t>factoryDataItem</w:t>
+      </w:r>
+      <w:proofErr w:type="spellEnd"/>
+      <w:proofErr w:type="gramEnd"/>
+      <w:r>
+        <w:rPr>
+          <w:rFonts w:ascii="Consolas" w:hAnsi="Consolas" w:cs="Consolas"/>
+          <w:color w:val="000000"/>
+          <w:sz w:val="19"/>
+          <w:szCs w:val="19"/>
+        </w:rPr>
+        <w:t xml:space="preserve"> = </w:t>
       </w:r>
       <w:r>
         <w:rPr>
@@ -3271,7 +4082,27 @@
           <w:sz w:val="19"/>
           <w:szCs w:val="19"/>
         </w:rPr>
-        <w:t xml:space="preserve"> FactoryDataItem(</w:t>
+        <w:t xml:space="preserve"> </w:t>
+      </w:r>
+      <w:proofErr w:type="spellStart"/>
+      <w:r>
+        <w:rPr>
+          <w:rFonts w:ascii="Consolas" w:hAnsi="Consolas" w:cs="Consolas"/>
+          <w:color w:val="000000"/>
+          <w:sz w:val="19"/>
+          <w:szCs w:val="19"/>
+        </w:rPr>
+        <w:t>FactoryDataItem</w:t>
+      </w:r>
+      <w:proofErr w:type="spellEnd"/>
+      <w:r>
+        <w:rPr>
+          <w:rFonts w:ascii="Consolas" w:hAnsi="Consolas" w:cs="Consolas"/>
+          <w:color w:val="000000"/>
+          <w:sz w:val="19"/>
+          <w:szCs w:val="19"/>
+        </w:rPr>
+        <w:t>(</w:t>
       </w:r>
       <w:r>
         <w:rPr>
@@ -3314,6 +4145,7 @@
         </w:rPr>
         <w:t xml:space="preserve">                    </w:t>
       </w:r>
+      <w:proofErr w:type="gramStart"/>
       <w:r>
         <w:rPr>
           <w:rFonts w:ascii="Consolas" w:hAnsi="Consolas" w:cs="Consolas"/>
@@ -3323,6 +4155,7 @@
         </w:rPr>
         <w:t>break</w:t>
       </w:r>
+      <w:proofErr w:type="gramEnd"/>
       <w:r>
         <w:rPr>
           <w:rFonts w:ascii="Consolas" w:hAnsi="Consolas" w:cs="Consolas"/>
@@ -3355,6 +4188,7 @@
         </w:rPr>
         <w:t xml:space="preserve">                </w:t>
       </w:r>
+      <w:proofErr w:type="gramStart"/>
       <w:r>
         <w:rPr>
           <w:rFonts w:ascii="Consolas" w:hAnsi="Consolas" w:cs="Consolas"/>
@@ -3364,37 +4198,80 @@
         </w:rPr>
         <w:t>case</w:t>
       </w:r>
-      <w:r>
-        <w:rPr>
-          <w:rFonts w:ascii="Consolas" w:hAnsi="Consolas" w:cs="Consolas"/>
-          <w:color w:val="000000"/>
-          <w:sz w:val="19"/>
-          <w:szCs w:val="19"/>
-        </w:rPr>
-        <w:t xml:space="preserve"> ShapeType.Triangle:</w:t>
-      </w:r>
-    </w:p>
-    <w:p>
-      <w:pPr>
-        <w:autoSpaceDE w:val="0"/>
-        <w:autoSpaceDN w:val="0"/>
-        <w:adjustRightInd w:val="0"/>
-        <w:spacing w:after="0" w:line="240" w:lineRule="auto"/>
-        <w:rPr>
-          <w:rFonts w:ascii="Consolas" w:hAnsi="Consolas" w:cs="Consolas"/>
-          <w:color w:val="000000"/>
-          <w:sz w:val="19"/>
-          <w:szCs w:val="19"/>
-        </w:rPr>
-      </w:pPr>
-      <w:r>
-        <w:rPr>
-          <w:rFonts w:ascii="Consolas" w:hAnsi="Consolas" w:cs="Consolas"/>
-          <w:color w:val="000000"/>
-          <w:sz w:val="19"/>
-          <w:szCs w:val="19"/>
-        </w:rPr>
-        <w:t xml:space="preserve">                    factoryDataItem = </w:t>
+      <w:proofErr w:type="gramEnd"/>
+      <w:r>
+        <w:rPr>
+          <w:rFonts w:ascii="Consolas" w:hAnsi="Consolas" w:cs="Consolas"/>
+          <w:color w:val="000000"/>
+          <w:sz w:val="19"/>
+          <w:szCs w:val="19"/>
+        </w:rPr>
+        <w:t xml:space="preserve"> </w:t>
+      </w:r>
+      <w:proofErr w:type="spellStart"/>
+      <w:r>
+        <w:rPr>
+          <w:rFonts w:ascii="Consolas" w:hAnsi="Consolas" w:cs="Consolas"/>
+          <w:color w:val="000000"/>
+          <w:sz w:val="19"/>
+          <w:szCs w:val="19"/>
+        </w:rPr>
+        <w:t>ShapeType.Triangle</w:t>
+      </w:r>
+      <w:proofErr w:type="spellEnd"/>
+      <w:r>
+        <w:rPr>
+          <w:rFonts w:ascii="Consolas" w:hAnsi="Consolas" w:cs="Consolas"/>
+          <w:color w:val="000000"/>
+          <w:sz w:val="19"/>
+          <w:szCs w:val="19"/>
+        </w:rPr>
+        <w:t>:</w:t>
+      </w:r>
+    </w:p>
+    <w:p>
+      <w:pPr>
+        <w:autoSpaceDE w:val="0"/>
+        <w:autoSpaceDN w:val="0"/>
+        <w:adjustRightInd w:val="0"/>
+        <w:spacing w:after="0" w:line="240" w:lineRule="auto"/>
+        <w:rPr>
+          <w:rFonts w:ascii="Consolas" w:hAnsi="Consolas" w:cs="Consolas"/>
+          <w:color w:val="000000"/>
+          <w:sz w:val="19"/>
+          <w:szCs w:val="19"/>
+        </w:rPr>
+      </w:pPr>
+      <w:r>
+        <w:rPr>
+          <w:rFonts w:ascii="Consolas" w:hAnsi="Consolas" w:cs="Consolas"/>
+          <w:color w:val="000000"/>
+          <w:sz w:val="19"/>
+          <w:szCs w:val="19"/>
+        </w:rPr>
+        <w:t xml:space="preserve">                    </w:t>
+      </w:r>
+      <w:proofErr w:type="spellStart"/>
+      <w:proofErr w:type="gramStart"/>
+      <w:r>
+        <w:rPr>
+          <w:rFonts w:ascii="Consolas" w:hAnsi="Consolas" w:cs="Consolas"/>
+          <w:color w:val="000000"/>
+          <w:sz w:val="19"/>
+          <w:szCs w:val="19"/>
+        </w:rPr>
+        <w:t>factoryDataItem</w:t>
+      </w:r>
+      <w:proofErr w:type="spellEnd"/>
+      <w:proofErr w:type="gramEnd"/>
+      <w:r>
+        <w:rPr>
+          <w:rFonts w:ascii="Consolas" w:hAnsi="Consolas" w:cs="Consolas"/>
+          <w:color w:val="000000"/>
+          <w:sz w:val="19"/>
+          <w:szCs w:val="19"/>
+        </w:rPr>
+        <w:t xml:space="preserve"> = </w:t>
       </w:r>
       <w:r>
         <w:rPr>
@@ -3412,7 +4289,27 @@
           <w:sz w:val="19"/>
           <w:szCs w:val="19"/>
         </w:rPr>
-        <w:t xml:space="preserve"> FactoryDataItem(</w:t>
+        <w:t xml:space="preserve"> </w:t>
+      </w:r>
+      <w:proofErr w:type="spellStart"/>
+      <w:r>
+        <w:rPr>
+          <w:rFonts w:ascii="Consolas" w:hAnsi="Consolas" w:cs="Consolas"/>
+          <w:color w:val="000000"/>
+          <w:sz w:val="19"/>
+          <w:szCs w:val="19"/>
+        </w:rPr>
+        <w:t>FactoryDataItem</w:t>
+      </w:r>
+      <w:proofErr w:type="spellEnd"/>
+      <w:r>
+        <w:rPr>
+          <w:rFonts w:ascii="Consolas" w:hAnsi="Consolas" w:cs="Consolas"/>
+          <w:color w:val="000000"/>
+          <w:sz w:val="19"/>
+          <w:szCs w:val="19"/>
+        </w:rPr>
+        <w:t>(</w:t>
       </w:r>
       <w:r>
         <w:rPr>
@@ -3455,6 +4352,7 @@
         </w:rPr>
         <w:t xml:space="preserve">                    </w:t>
       </w:r>
+      <w:proofErr w:type="gramStart"/>
       <w:r>
         <w:rPr>
           <w:rFonts w:ascii="Consolas" w:hAnsi="Consolas" w:cs="Consolas"/>
@@ -3464,6 +4362,7 @@
         </w:rPr>
         <w:t>break</w:t>
       </w:r>
+      <w:proofErr w:type="gramEnd"/>
       <w:r>
         <w:rPr>
           <w:rFonts w:ascii="Consolas" w:hAnsi="Consolas" w:cs="Consolas"/>
@@ -3519,6 +4418,7 @@
         </w:rPr>
         <w:t xml:space="preserve">            </w:t>
       </w:r>
+      <w:proofErr w:type="gramStart"/>
       <w:r>
         <w:rPr>
           <w:rFonts w:ascii="Consolas" w:hAnsi="Consolas" w:cs="Consolas"/>
@@ -3528,14 +4428,35 @@
         </w:rPr>
         <w:t>return</w:t>
       </w:r>
-      <w:r>
-        <w:rPr>
-          <w:rFonts w:ascii="Consolas" w:hAnsi="Consolas" w:cs="Consolas"/>
-          <w:color w:val="000000"/>
-          <w:sz w:val="19"/>
-          <w:szCs w:val="19"/>
-        </w:rPr>
-        <w:t xml:space="preserve"> factoryDataItem;</w:t>
+      <w:proofErr w:type="gramEnd"/>
+      <w:r>
+        <w:rPr>
+          <w:rFonts w:ascii="Consolas" w:hAnsi="Consolas" w:cs="Consolas"/>
+          <w:color w:val="000000"/>
+          <w:sz w:val="19"/>
+          <w:szCs w:val="19"/>
+        </w:rPr>
+        <w:t xml:space="preserve"> </w:t>
+      </w:r>
+      <w:proofErr w:type="spellStart"/>
+      <w:r>
+        <w:rPr>
+          <w:rFonts w:ascii="Consolas" w:hAnsi="Consolas" w:cs="Consolas"/>
+          <w:color w:val="000000"/>
+          <w:sz w:val="19"/>
+          <w:szCs w:val="19"/>
+        </w:rPr>
+        <w:t>factoryDataItem</w:t>
+      </w:r>
+      <w:proofErr w:type="spellEnd"/>
+      <w:r>
+        <w:rPr>
+          <w:rFonts w:ascii="Consolas" w:hAnsi="Consolas" w:cs="Consolas"/>
+          <w:color w:val="000000"/>
+          <w:sz w:val="19"/>
+          <w:szCs w:val="19"/>
+        </w:rPr>
+        <w:t>;</w:t>
       </w:r>
     </w:p>
     <w:p>
@@ -3634,6 +4555,7 @@
         </w:rPr>
         <w:t xml:space="preserve">    </w:t>
       </w:r>
+      <w:proofErr w:type="gramStart"/>
       <w:r>
         <w:rPr>
           <w:rFonts w:ascii="Consolas" w:hAnsi="Consolas" w:cs="Consolas"/>
@@ -3643,6 +4565,7 @@
         </w:rPr>
         <w:t>class</w:t>
       </w:r>
+      <w:proofErr w:type="gramEnd"/>
       <w:r>
         <w:rPr>
           <w:rFonts w:ascii="Consolas" w:hAnsi="Consolas" w:cs="Consolas"/>
@@ -3652,6 +4575,7 @@
         </w:rPr>
         <w:t xml:space="preserve"> </w:t>
       </w:r>
+      <w:proofErr w:type="spellStart"/>
       <w:r>
         <w:rPr>
           <w:rFonts w:ascii="Consolas" w:hAnsi="Consolas" w:cs="Consolas"/>
@@ -3661,15 +4585,27 @@
         </w:rPr>
         <w:t>ColourFactory</w:t>
       </w:r>
-      <w:r>
-        <w:rPr>
-          <w:rFonts w:ascii="Consolas" w:hAnsi="Consolas" w:cs="Consolas"/>
-          <w:color w:val="000000"/>
-          <w:sz w:val="19"/>
-          <w:szCs w:val="19"/>
-        </w:rPr>
-        <w:t xml:space="preserve"> : AbstractFactory</w:t>
-      </w:r>
+      <w:proofErr w:type="spellEnd"/>
+      <w:r>
+        <w:rPr>
+          <w:rFonts w:ascii="Consolas" w:hAnsi="Consolas" w:cs="Consolas"/>
+          <w:color w:val="000000"/>
+          <w:sz w:val="19"/>
+          <w:szCs w:val="19"/>
+        </w:rPr>
+        <w:t xml:space="preserve"> : </w:t>
+      </w:r>
+      <w:proofErr w:type="spellStart"/>
+      <w:r>
+        <w:rPr>
+          <w:rFonts w:ascii="Consolas" w:hAnsi="Consolas" w:cs="Consolas"/>
+          <w:color w:val="000000"/>
+          <w:sz w:val="19"/>
+          <w:szCs w:val="19"/>
+        </w:rPr>
+        <w:t>AbstractFactory</w:t>
+      </w:r>
+      <w:proofErr w:type="spellEnd"/>
     </w:p>
     <w:p>
       <w:pPr>
@@ -3716,6 +4652,7 @@
         </w:rPr>
         <w:t xml:space="preserve">        </w:t>
       </w:r>
+      <w:proofErr w:type="gramStart"/>
       <w:r>
         <w:rPr>
           <w:rFonts w:ascii="Consolas" w:hAnsi="Consolas" w:cs="Consolas"/>
@@ -3725,6 +4662,7 @@
         </w:rPr>
         <w:t>public</w:t>
       </w:r>
+      <w:proofErr w:type="gramEnd"/>
       <w:r>
         <w:rPr>
           <w:rFonts w:ascii="Consolas" w:hAnsi="Consolas" w:cs="Consolas"/>
@@ -3750,8 +4688,49 @@
           <w:sz w:val="19"/>
           <w:szCs w:val="19"/>
         </w:rPr>
-        <w:t xml:space="preserve"> FactoryDataItem GetData(</w:t>
-      </w:r>
+        <w:t xml:space="preserve"> </w:t>
+      </w:r>
+      <w:proofErr w:type="spellStart"/>
+      <w:r>
+        <w:rPr>
+          <w:rFonts w:ascii="Consolas" w:hAnsi="Consolas" w:cs="Consolas"/>
+          <w:color w:val="000000"/>
+          <w:sz w:val="19"/>
+          <w:szCs w:val="19"/>
+        </w:rPr>
+        <w:t>FactoryDataItem</w:t>
+      </w:r>
+      <w:proofErr w:type="spellEnd"/>
+      <w:r>
+        <w:rPr>
+          <w:rFonts w:ascii="Consolas" w:hAnsi="Consolas" w:cs="Consolas"/>
+          <w:color w:val="000000"/>
+          <w:sz w:val="19"/>
+          <w:szCs w:val="19"/>
+        </w:rPr>
+        <w:t xml:space="preserve"> </w:t>
+      </w:r>
+      <w:proofErr w:type="spellStart"/>
+      <w:r>
+        <w:rPr>
+          <w:rFonts w:ascii="Consolas" w:hAnsi="Consolas" w:cs="Consolas"/>
+          <w:color w:val="000000"/>
+          <w:sz w:val="19"/>
+          <w:szCs w:val="19"/>
+        </w:rPr>
+        <w:t>GetData</w:t>
+      </w:r>
+      <w:proofErr w:type="spellEnd"/>
+      <w:r>
+        <w:rPr>
+          <w:rFonts w:ascii="Consolas" w:hAnsi="Consolas" w:cs="Consolas"/>
+          <w:color w:val="000000"/>
+          <w:sz w:val="19"/>
+          <w:szCs w:val="19"/>
+        </w:rPr>
+        <w:t>(</w:t>
+      </w:r>
+      <w:proofErr w:type="spellStart"/>
       <w:r>
         <w:rPr>
           <w:rFonts w:ascii="Consolas" w:hAnsi="Consolas" w:cs="Consolas"/>
@@ -3761,6 +4740,7 @@
         </w:rPr>
         <w:t>int</w:t>
       </w:r>
+      <w:proofErr w:type="spellEnd"/>
       <w:r>
         <w:rPr>
           <w:rFonts w:ascii="Consolas" w:hAnsi="Consolas" w:cs="Consolas"/>
@@ -3814,7 +4794,47 @@
           <w:sz w:val="19"/>
           <w:szCs w:val="19"/>
         </w:rPr>
-        <w:t xml:space="preserve">            FactoryDataItem factoryDataItem = </w:t>
+        <w:t xml:space="preserve">            </w:t>
+      </w:r>
+      <w:proofErr w:type="spellStart"/>
+      <w:r>
+        <w:rPr>
+          <w:rFonts w:ascii="Consolas" w:hAnsi="Consolas" w:cs="Consolas"/>
+          <w:color w:val="000000"/>
+          <w:sz w:val="19"/>
+          <w:szCs w:val="19"/>
+        </w:rPr>
+        <w:t>FactoryDataItem</w:t>
+      </w:r>
+      <w:proofErr w:type="spellEnd"/>
+      <w:r>
+        <w:rPr>
+          <w:rFonts w:ascii="Consolas" w:hAnsi="Consolas" w:cs="Consolas"/>
+          <w:color w:val="000000"/>
+          <w:sz w:val="19"/>
+          <w:szCs w:val="19"/>
+        </w:rPr>
+        <w:t xml:space="preserve"> </w:t>
+      </w:r>
+      <w:proofErr w:type="spellStart"/>
+      <w:r>
+        <w:rPr>
+          <w:rFonts w:ascii="Consolas" w:hAnsi="Consolas" w:cs="Consolas"/>
+          <w:color w:val="000000"/>
+          <w:sz w:val="19"/>
+          <w:szCs w:val="19"/>
+        </w:rPr>
+        <w:t>factoryDataItem</w:t>
+      </w:r>
+      <w:proofErr w:type="spellEnd"/>
+      <w:r>
+        <w:rPr>
+          <w:rFonts w:ascii="Consolas" w:hAnsi="Consolas" w:cs="Consolas"/>
+          <w:color w:val="000000"/>
+          <w:sz w:val="19"/>
+          <w:szCs w:val="19"/>
+        </w:rPr>
+        <w:t xml:space="preserve"> = </w:t>
       </w:r>
       <w:r>
         <w:rPr>
@@ -3857,6 +4877,7 @@
         </w:rPr>
         <w:t xml:space="preserve">            </w:t>
       </w:r>
+      <w:proofErr w:type="gramStart"/>
       <w:r>
         <w:rPr>
           <w:rFonts w:ascii="Consolas" w:hAnsi="Consolas" w:cs="Consolas"/>
@@ -3866,14 +4887,35 @@
         </w:rPr>
         <w:t>switch</w:t>
       </w:r>
-      <w:r>
-        <w:rPr>
-          <w:rFonts w:ascii="Consolas" w:hAnsi="Consolas" w:cs="Consolas"/>
-          <w:color w:val="000000"/>
-          <w:sz w:val="19"/>
-          <w:szCs w:val="19"/>
-        </w:rPr>
-        <w:t xml:space="preserve"> ((ColourType)type)</w:t>
+      <w:proofErr w:type="gramEnd"/>
+      <w:r>
+        <w:rPr>
+          <w:rFonts w:ascii="Consolas" w:hAnsi="Consolas" w:cs="Consolas"/>
+          <w:color w:val="000000"/>
+          <w:sz w:val="19"/>
+          <w:szCs w:val="19"/>
+        </w:rPr>
+        <w:t xml:space="preserve"> ((</w:t>
+      </w:r>
+      <w:proofErr w:type="spellStart"/>
+      <w:r>
+        <w:rPr>
+          <w:rFonts w:ascii="Consolas" w:hAnsi="Consolas" w:cs="Consolas"/>
+          <w:color w:val="000000"/>
+          <w:sz w:val="19"/>
+          <w:szCs w:val="19"/>
+        </w:rPr>
+        <w:t>ColourType</w:t>
+      </w:r>
+      <w:proofErr w:type="spellEnd"/>
+      <w:r>
+        <w:rPr>
+          <w:rFonts w:ascii="Consolas" w:hAnsi="Consolas" w:cs="Consolas"/>
+          <w:color w:val="000000"/>
+          <w:sz w:val="19"/>
+          <w:szCs w:val="19"/>
+        </w:rPr>
+        <w:t>)type)</w:t>
       </w:r>
     </w:p>
     <w:p>
@@ -3921,6 +4963,7 @@
         </w:rPr>
         <w:t xml:space="preserve">                </w:t>
       </w:r>
+      <w:proofErr w:type="gramStart"/>
       <w:r>
         <w:rPr>
           <w:rFonts w:ascii="Consolas" w:hAnsi="Consolas" w:cs="Consolas"/>
@@ -3930,37 +4973,80 @@
         </w:rPr>
         <w:t>case</w:t>
       </w:r>
-      <w:r>
-        <w:rPr>
-          <w:rFonts w:ascii="Consolas" w:hAnsi="Consolas" w:cs="Consolas"/>
-          <w:color w:val="000000"/>
-          <w:sz w:val="19"/>
-          <w:szCs w:val="19"/>
-        </w:rPr>
-        <w:t xml:space="preserve"> ColourType.Red:</w:t>
-      </w:r>
-    </w:p>
-    <w:p>
-      <w:pPr>
-        <w:autoSpaceDE w:val="0"/>
-        <w:autoSpaceDN w:val="0"/>
-        <w:adjustRightInd w:val="0"/>
-        <w:spacing w:after="0" w:line="240" w:lineRule="auto"/>
-        <w:rPr>
-          <w:rFonts w:ascii="Consolas" w:hAnsi="Consolas" w:cs="Consolas"/>
-          <w:color w:val="000000"/>
-          <w:sz w:val="19"/>
-          <w:szCs w:val="19"/>
-        </w:rPr>
-      </w:pPr>
-      <w:r>
-        <w:rPr>
-          <w:rFonts w:ascii="Consolas" w:hAnsi="Consolas" w:cs="Consolas"/>
-          <w:color w:val="000000"/>
-          <w:sz w:val="19"/>
-          <w:szCs w:val="19"/>
-        </w:rPr>
-        <w:t xml:space="preserve">                    factoryDataItem = </w:t>
+      <w:proofErr w:type="gramEnd"/>
+      <w:r>
+        <w:rPr>
+          <w:rFonts w:ascii="Consolas" w:hAnsi="Consolas" w:cs="Consolas"/>
+          <w:color w:val="000000"/>
+          <w:sz w:val="19"/>
+          <w:szCs w:val="19"/>
+        </w:rPr>
+        <w:t xml:space="preserve"> </w:t>
+      </w:r>
+      <w:proofErr w:type="spellStart"/>
+      <w:r>
+        <w:rPr>
+          <w:rFonts w:ascii="Consolas" w:hAnsi="Consolas" w:cs="Consolas"/>
+          <w:color w:val="000000"/>
+          <w:sz w:val="19"/>
+          <w:szCs w:val="19"/>
+        </w:rPr>
+        <w:t>ColourType.Red</w:t>
+      </w:r>
+      <w:proofErr w:type="spellEnd"/>
+      <w:r>
+        <w:rPr>
+          <w:rFonts w:ascii="Consolas" w:hAnsi="Consolas" w:cs="Consolas"/>
+          <w:color w:val="000000"/>
+          <w:sz w:val="19"/>
+          <w:szCs w:val="19"/>
+        </w:rPr>
+        <w:t>:</w:t>
+      </w:r>
+    </w:p>
+    <w:p>
+      <w:pPr>
+        <w:autoSpaceDE w:val="0"/>
+        <w:autoSpaceDN w:val="0"/>
+        <w:adjustRightInd w:val="0"/>
+        <w:spacing w:after="0" w:line="240" w:lineRule="auto"/>
+        <w:rPr>
+          <w:rFonts w:ascii="Consolas" w:hAnsi="Consolas" w:cs="Consolas"/>
+          <w:color w:val="000000"/>
+          <w:sz w:val="19"/>
+          <w:szCs w:val="19"/>
+        </w:rPr>
+      </w:pPr>
+      <w:r>
+        <w:rPr>
+          <w:rFonts w:ascii="Consolas" w:hAnsi="Consolas" w:cs="Consolas"/>
+          <w:color w:val="000000"/>
+          <w:sz w:val="19"/>
+          <w:szCs w:val="19"/>
+        </w:rPr>
+        <w:t xml:space="preserve">                    </w:t>
+      </w:r>
+      <w:proofErr w:type="spellStart"/>
+      <w:proofErr w:type="gramStart"/>
+      <w:r>
+        <w:rPr>
+          <w:rFonts w:ascii="Consolas" w:hAnsi="Consolas" w:cs="Consolas"/>
+          <w:color w:val="000000"/>
+          <w:sz w:val="19"/>
+          <w:szCs w:val="19"/>
+        </w:rPr>
+        <w:t>factoryDataItem</w:t>
+      </w:r>
+      <w:proofErr w:type="spellEnd"/>
+      <w:proofErr w:type="gramEnd"/>
+      <w:r>
+        <w:rPr>
+          <w:rFonts w:ascii="Consolas" w:hAnsi="Consolas" w:cs="Consolas"/>
+          <w:color w:val="000000"/>
+          <w:sz w:val="19"/>
+          <w:szCs w:val="19"/>
+        </w:rPr>
+        <w:t xml:space="preserve"> = </w:t>
       </w:r>
       <w:r>
         <w:rPr>
@@ -3978,7 +5064,27 @@
           <w:sz w:val="19"/>
           <w:szCs w:val="19"/>
         </w:rPr>
-        <w:t xml:space="preserve"> FactoryDataItem(</w:t>
+        <w:t xml:space="preserve"> </w:t>
+      </w:r>
+      <w:proofErr w:type="spellStart"/>
+      <w:r>
+        <w:rPr>
+          <w:rFonts w:ascii="Consolas" w:hAnsi="Consolas" w:cs="Consolas"/>
+          <w:color w:val="000000"/>
+          <w:sz w:val="19"/>
+          <w:szCs w:val="19"/>
+        </w:rPr>
+        <w:t>FactoryDataItem</w:t>
+      </w:r>
+      <w:proofErr w:type="spellEnd"/>
+      <w:r>
+        <w:rPr>
+          <w:rFonts w:ascii="Consolas" w:hAnsi="Consolas" w:cs="Consolas"/>
+          <w:color w:val="000000"/>
+          <w:sz w:val="19"/>
+          <w:szCs w:val="19"/>
+        </w:rPr>
+        <w:t>(</w:t>
       </w:r>
       <w:r>
         <w:rPr>
@@ -4021,6 +5127,7 @@
         </w:rPr>
         <w:t xml:space="preserve">                    </w:t>
       </w:r>
+      <w:proofErr w:type="gramStart"/>
       <w:r>
         <w:rPr>
           <w:rFonts w:ascii="Consolas" w:hAnsi="Consolas" w:cs="Consolas"/>
@@ -4030,6 +5137,7 @@
         </w:rPr>
         <w:t>break</w:t>
       </w:r>
+      <w:proofErr w:type="gramEnd"/>
       <w:r>
         <w:rPr>
           <w:rFonts w:ascii="Consolas" w:hAnsi="Consolas" w:cs="Consolas"/>
@@ -4062,6 +5170,7 @@
         </w:rPr>
         <w:t xml:space="preserve">                </w:t>
       </w:r>
+      <w:proofErr w:type="gramStart"/>
       <w:r>
         <w:rPr>
           <w:rFonts w:ascii="Consolas" w:hAnsi="Consolas" w:cs="Consolas"/>
@@ -4071,37 +5180,80 @@
         </w:rPr>
         <w:t>case</w:t>
       </w:r>
-      <w:r>
-        <w:rPr>
-          <w:rFonts w:ascii="Consolas" w:hAnsi="Consolas" w:cs="Consolas"/>
-          <w:color w:val="000000"/>
-          <w:sz w:val="19"/>
-          <w:szCs w:val="19"/>
-        </w:rPr>
-        <w:t xml:space="preserve"> ColourType.Green:</w:t>
-      </w:r>
-    </w:p>
-    <w:p>
-      <w:pPr>
-        <w:autoSpaceDE w:val="0"/>
-        <w:autoSpaceDN w:val="0"/>
-        <w:adjustRightInd w:val="0"/>
-        <w:spacing w:after="0" w:line="240" w:lineRule="auto"/>
-        <w:rPr>
-          <w:rFonts w:ascii="Consolas" w:hAnsi="Consolas" w:cs="Consolas"/>
-          <w:color w:val="000000"/>
-          <w:sz w:val="19"/>
-          <w:szCs w:val="19"/>
-        </w:rPr>
-      </w:pPr>
-      <w:r>
-        <w:rPr>
-          <w:rFonts w:ascii="Consolas" w:hAnsi="Consolas" w:cs="Consolas"/>
-          <w:color w:val="000000"/>
-          <w:sz w:val="19"/>
-          <w:szCs w:val="19"/>
-        </w:rPr>
-        <w:t xml:space="preserve">                    factoryDataItem = </w:t>
+      <w:proofErr w:type="gramEnd"/>
+      <w:r>
+        <w:rPr>
+          <w:rFonts w:ascii="Consolas" w:hAnsi="Consolas" w:cs="Consolas"/>
+          <w:color w:val="000000"/>
+          <w:sz w:val="19"/>
+          <w:szCs w:val="19"/>
+        </w:rPr>
+        <w:t xml:space="preserve"> </w:t>
+      </w:r>
+      <w:proofErr w:type="spellStart"/>
+      <w:r>
+        <w:rPr>
+          <w:rFonts w:ascii="Consolas" w:hAnsi="Consolas" w:cs="Consolas"/>
+          <w:color w:val="000000"/>
+          <w:sz w:val="19"/>
+          <w:szCs w:val="19"/>
+        </w:rPr>
+        <w:t>ColourType.Green</w:t>
+      </w:r>
+      <w:proofErr w:type="spellEnd"/>
+      <w:r>
+        <w:rPr>
+          <w:rFonts w:ascii="Consolas" w:hAnsi="Consolas" w:cs="Consolas"/>
+          <w:color w:val="000000"/>
+          <w:sz w:val="19"/>
+          <w:szCs w:val="19"/>
+        </w:rPr>
+        <w:t>:</w:t>
+      </w:r>
+    </w:p>
+    <w:p>
+      <w:pPr>
+        <w:autoSpaceDE w:val="0"/>
+        <w:autoSpaceDN w:val="0"/>
+        <w:adjustRightInd w:val="0"/>
+        <w:spacing w:after="0" w:line="240" w:lineRule="auto"/>
+        <w:rPr>
+          <w:rFonts w:ascii="Consolas" w:hAnsi="Consolas" w:cs="Consolas"/>
+          <w:color w:val="000000"/>
+          <w:sz w:val="19"/>
+          <w:szCs w:val="19"/>
+        </w:rPr>
+      </w:pPr>
+      <w:r>
+        <w:rPr>
+          <w:rFonts w:ascii="Consolas" w:hAnsi="Consolas" w:cs="Consolas"/>
+          <w:color w:val="000000"/>
+          <w:sz w:val="19"/>
+          <w:szCs w:val="19"/>
+        </w:rPr>
+        <w:t xml:space="preserve">                    </w:t>
+      </w:r>
+      <w:proofErr w:type="spellStart"/>
+      <w:proofErr w:type="gramStart"/>
+      <w:r>
+        <w:rPr>
+          <w:rFonts w:ascii="Consolas" w:hAnsi="Consolas" w:cs="Consolas"/>
+          <w:color w:val="000000"/>
+          <w:sz w:val="19"/>
+          <w:szCs w:val="19"/>
+        </w:rPr>
+        <w:t>factoryDataItem</w:t>
+      </w:r>
+      <w:proofErr w:type="spellEnd"/>
+      <w:proofErr w:type="gramEnd"/>
+      <w:r>
+        <w:rPr>
+          <w:rFonts w:ascii="Consolas" w:hAnsi="Consolas" w:cs="Consolas"/>
+          <w:color w:val="000000"/>
+          <w:sz w:val="19"/>
+          <w:szCs w:val="19"/>
+        </w:rPr>
+        <w:t xml:space="preserve"> = </w:t>
       </w:r>
       <w:r>
         <w:rPr>
@@ -4119,7 +5271,27 @@
           <w:sz w:val="19"/>
           <w:szCs w:val="19"/>
         </w:rPr>
-        <w:t xml:space="preserve"> FactoryDataItem(</w:t>
+        <w:t xml:space="preserve"> </w:t>
+      </w:r>
+      <w:proofErr w:type="spellStart"/>
+      <w:r>
+        <w:rPr>
+          <w:rFonts w:ascii="Consolas" w:hAnsi="Consolas" w:cs="Consolas"/>
+          <w:color w:val="000000"/>
+          <w:sz w:val="19"/>
+          <w:szCs w:val="19"/>
+        </w:rPr>
+        <w:t>FactoryDataItem</w:t>
+      </w:r>
+      <w:proofErr w:type="spellEnd"/>
+      <w:r>
+        <w:rPr>
+          <w:rFonts w:ascii="Consolas" w:hAnsi="Consolas" w:cs="Consolas"/>
+          <w:color w:val="000000"/>
+          <w:sz w:val="19"/>
+          <w:szCs w:val="19"/>
+        </w:rPr>
+        <w:t>(</w:t>
       </w:r>
       <w:r>
         <w:rPr>
@@ -4162,6 +5334,7 @@
         </w:rPr>
         <w:t xml:space="preserve">                    </w:t>
       </w:r>
+      <w:proofErr w:type="gramStart"/>
       <w:r>
         <w:rPr>
           <w:rFonts w:ascii="Consolas" w:hAnsi="Consolas" w:cs="Consolas"/>
@@ -4171,6 +5344,7 @@
         </w:rPr>
         <w:t>break</w:t>
       </w:r>
+      <w:proofErr w:type="gramEnd"/>
       <w:r>
         <w:rPr>
           <w:rFonts w:ascii="Consolas" w:hAnsi="Consolas" w:cs="Consolas"/>
@@ -4203,6 +5377,7 @@
         </w:rPr>
         <w:t xml:space="preserve">                </w:t>
       </w:r>
+      <w:proofErr w:type="gramStart"/>
       <w:r>
         <w:rPr>
           <w:rFonts w:ascii="Consolas" w:hAnsi="Consolas" w:cs="Consolas"/>
@@ -4212,37 +5387,80 @@
         </w:rPr>
         <w:t>case</w:t>
       </w:r>
-      <w:r>
-        <w:rPr>
-          <w:rFonts w:ascii="Consolas" w:hAnsi="Consolas" w:cs="Consolas"/>
-          <w:color w:val="000000"/>
-          <w:sz w:val="19"/>
-          <w:szCs w:val="19"/>
-        </w:rPr>
-        <w:t xml:space="preserve"> ColourType.Yellow:</w:t>
-      </w:r>
-    </w:p>
-    <w:p>
-      <w:pPr>
-        <w:autoSpaceDE w:val="0"/>
-        <w:autoSpaceDN w:val="0"/>
-        <w:adjustRightInd w:val="0"/>
-        <w:spacing w:after="0" w:line="240" w:lineRule="auto"/>
-        <w:rPr>
-          <w:rFonts w:ascii="Consolas" w:hAnsi="Consolas" w:cs="Consolas"/>
-          <w:color w:val="000000"/>
-          <w:sz w:val="19"/>
-          <w:szCs w:val="19"/>
-        </w:rPr>
-      </w:pPr>
-      <w:r>
-        <w:rPr>
-          <w:rFonts w:ascii="Consolas" w:hAnsi="Consolas" w:cs="Consolas"/>
-          <w:color w:val="000000"/>
-          <w:sz w:val="19"/>
-          <w:szCs w:val="19"/>
-        </w:rPr>
-        <w:t xml:space="preserve">                    factoryDataItem = </w:t>
+      <w:proofErr w:type="gramEnd"/>
+      <w:r>
+        <w:rPr>
+          <w:rFonts w:ascii="Consolas" w:hAnsi="Consolas" w:cs="Consolas"/>
+          <w:color w:val="000000"/>
+          <w:sz w:val="19"/>
+          <w:szCs w:val="19"/>
+        </w:rPr>
+        <w:t xml:space="preserve"> </w:t>
+      </w:r>
+      <w:proofErr w:type="spellStart"/>
+      <w:r>
+        <w:rPr>
+          <w:rFonts w:ascii="Consolas" w:hAnsi="Consolas" w:cs="Consolas"/>
+          <w:color w:val="000000"/>
+          <w:sz w:val="19"/>
+          <w:szCs w:val="19"/>
+        </w:rPr>
+        <w:t>ColourType.Yellow</w:t>
+      </w:r>
+      <w:proofErr w:type="spellEnd"/>
+      <w:r>
+        <w:rPr>
+          <w:rFonts w:ascii="Consolas" w:hAnsi="Consolas" w:cs="Consolas"/>
+          <w:color w:val="000000"/>
+          <w:sz w:val="19"/>
+          <w:szCs w:val="19"/>
+        </w:rPr>
+        <w:t>:</w:t>
+      </w:r>
+    </w:p>
+    <w:p>
+      <w:pPr>
+        <w:autoSpaceDE w:val="0"/>
+        <w:autoSpaceDN w:val="0"/>
+        <w:adjustRightInd w:val="0"/>
+        <w:spacing w:after="0" w:line="240" w:lineRule="auto"/>
+        <w:rPr>
+          <w:rFonts w:ascii="Consolas" w:hAnsi="Consolas" w:cs="Consolas"/>
+          <w:color w:val="000000"/>
+          <w:sz w:val="19"/>
+          <w:szCs w:val="19"/>
+        </w:rPr>
+      </w:pPr>
+      <w:r>
+        <w:rPr>
+          <w:rFonts w:ascii="Consolas" w:hAnsi="Consolas" w:cs="Consolas"/>
+          <w:color w:val="000000"/>
+          <w:sz w:val="19"/>
+          <w:szCs w:val="19"/>
+        </w:rPr>
+        <w:t xml:space="preserve">                    </w:t>
+      </w:r>
+      <w:proofErr w:type="spellStart"/>
+      <w:proofErr w:type="gramStart"/>
+      <w:r>
+        <w:rPr>
+          <w:rFonts w:ascii="Consolas" w:hAnsi="Consolas" w:cs="Consolas"/>
+          <w:color w:val="000000"/>
+          <w:sz w:val="19"/>
+          <w:szCs w:val="19"/>
+        </w:rPr>
+        <w:t>factoryDataItem</w:t>
+      </w:r>
+      <w:proofErr w:type="spellEnd"/>
+      <w:proofErr w:type="gramEnd"/>
+      <w:r>
+        <w:rPr>
+          <w:rFonts w:ascii="Consolas" w:hAnsi="Consolas" w:cs="Consolas"/>
+          <w:color w:val="000000"/>
+          <w:sz w:val="19"/>
+          <w:szCs w:val="19"/>
+        </w:rPr>
+        <w:t xml:space="preserve"> = </w:t>
       </w:r>
       <w:r>
         <w:rPr>
@@ -4260,7 +5478,27 @@
           <w:sz w:val="19"/>
           <w:szCs w:val="19"/>
         </w:rPr>
-        <w:t xml:space="preserve"> FactoryDataItem(</w:t>
+        <w:t xml:space="preserve"> </w:t>
+      </w:r>
+      <w:proofErr w:type="spellStart"/>
+      <w:r>
+        <w:rPr>
+          <w:rFonts w:ascii="Consolas" w:hAnsi="Consolas" w:cs="Consolas"/>
+          <w:color w:val="000000"/>
+          <w:sz w:val="19"/>
+          <w:szCs w:val="19"/>
+        </w:rPr>
+        <w:t>FactoryDataItem</w:t>
+      </w:r>
+      <w:proofErr w:type="spellEnd"/>
+      <w:r>
+        <w:rPr>
+          <w:rFonts w:ascii="Consolas" w:hAnsi="Consolas" w:cs="Consolas"/>
+          <w:color w:val="000000"/>
+          <w:sz w:val="19"/>
+          <w:szCs w:val="19"/>
+        </w:rPr>
+        <w:t>(</w:t>
       </w:r>
       <w:r>
         <w:rPr>
@@ -4303,6 +5541,7 @@
         </w:rPr>
         <w:t xml:space="preserve">                    </w:t>
       </w:r>
+      <w:proofErr w:type="gramStart"/>
       <w:r>
         <w:rPr>
           <w:rFonts w:ascii="Consolas" w:hAnsi="Consolas" w:cs="Consolas"/>
@@ -4312,6 +5551,7 @@
         </w:rPr>
         <w:t>break</w:t>
       </w:r>
+      <w:proofErr w:type="gramEnd"/>
       <w:r>
         <w:rPr>
           <w:rFonts w:ascii="Consolas" w:hAnsi="Consolas" w:cs="Consolas"/>
@@ -4367,6 +5607,7 @@
         </w:rPr>
         <w:t xml:space="preserve">            </w:t>
       </w:r>
+      <w:proofErr w:type="gramStart"/>
       <w:r>
         <w:rPr>
           <w:rFonts w:ascii="Consolas" w:hAnsi="Consolas" w:cs="Consolas"/>
@@ -4376,14 +5617,35 @@
         </w:rPr>
         <w:t>return</w:t>
       </w:r>
-      <w:r>
-        <w:rPr>
-          <w:rFonts w:ascii="Consolas" w:hAnsi="Consolas" w:cs="Consolas"/>
-          <w:color w:val="000000"/>
-          <w:sz w:val="19"/>
-          <w:szCs w:val="19"/>
-        </w:rPr>
-        <w:t xml:space="preserve"> factoryDataItem;</w:t>
+      <w:proofErr w:type="gramEnd"/>
+      <w:r>
+        <w:rPr>
+          <w:rFonts w:ascii="Consolas" w:hAnsi="Consolas" w:cs="Consolas"/>
+          <w:color w:val="000000"/>
+          <w:sz w:val="19"/>
+          <w:szCs w:val="19"/>
+        </w:rPr>
+        <w:t xml:space="preserve"> </w:t>
+      </w:r>
+      <w:proofErr w:type="spellStart"/>
+      <w:r>
+        <w:rPr>
+          <w:rFonts w:ascii="Consolas" w:hAnsi="Consolas" w:cs="Consolas"/>
+          <w:color w:val="000000"/>
+          <w:sz w:val="19"/>
+          <w:szCs w:val="19"/>
+        </w:rPr>
+        <w:t>factoryDataItem</w:t>
+      </w:r>
+      <w:proofErr w:type="spellEnd"/>
+      <w:r>
+        <w:rPr>
+          <w:rFonts w:ascii="Consolas" w:hAnsi="Consolas" w:cs="Consolas"/>
+          <w:color w:val="000000"/>
+          <w:sz w:val="19"/>
+          <w:szCs w:val="19"/>
+        </w:rPr>
+        <w:t>;</w:t>
       </w:r>
     </w:p>
     <w:p>
@@ -4453,6 +5715,7 @@
           <w:szCs w:val="19"/>
         </w:rPr>
       </w:pPr>
+      <w:proofErr w:type="gramStart"/>
       <w:r>
         <w:rPr>
           <w:rFonts w:ascii="Consolas" w:hAnsi="Consolas" w:cs="Consolas"/>
@@ -4462,6 +5725,7 @@
         </w:rPr>
         <w:t>class</w:t>
       </w:r>
+      <w:proofErr w:type="gramEnd"/>
       <w:r>
         <w:rPr>
           <w:rFonts w:ascii="Consolas" w:hAnsi="Consolas" w:cs="Consolas"/>
@@ -4526,6 +5790,7 @@
         </w:rPr>
         <w:t xml:space="preserve">        </w:t>
       </w:r>
+      <w:proofErr w:type="gramStart"/>
       <w:r>
         <w:rPr>
           <w:rFonts w:ascii="Consolas" w:hAnsi="Consolas" w:cs="Consolas"/>
@@ -4535,6 +5800,7 @@
         </w:rPr>
         <w:t>static</w:t>
       </w:r>
+      <w:proofErr w:type="gramEnd"/>
       <w:r>
         <w:rPr>
           <w:rFonts w:ascii="Consolas" w:hAnsi="Consolas" w:cs="Consolas"/>
@@ -4606,7 +5872,47 @@
           <w:sz w:val="19"/>
           <w:szCs w:val="19"/>
         </w:rPr>
-        <w:t xml:space="preserve">            ShapeFactory shapeFactory = </w:t>
+        <w:t xml:space="preserve">            </w:t>
+      </w:r>
+      <w:proofErr w:type="spellStart"/>
+      <w:r>
+        <w:rPr>
+          <w:rFonts w:ascii="Consolas" w:hAnsi="Consolas" w:cs="Consolas"/>
+          <w:color w:val="000000"/>
+          <w:sz w:val="19"/>
+          <w:szCs w:val="19"/>
+        </w:rPr>
+        <w:t>ShapeFactory</w:t>
+      </w:r>
+      <w:proofErr w:type="spellEnd"/>
+      <w:r>
+        <w:rPr>
+          <w:rFonts w:ascii="Consolas" w:hAnsi="Consolas" w:cs="Consolas"/>
+          <w:color w:val="000000"/>
+          <w:sz w:val="19"/>
+          <w:szCs w:val="19"/>
+        </w:rPr>
+        <w:t xml:space="preserve"> </w:t>
+      </w:r>
+      <w:proofErr w:type="spellStart"/>
+      <w:r>
+        <w:rPr>
+          <w:rFonts w:ascii="Consolas" w:hAnsi="Consolas" w:cs="Consolas"/>
+          <w:color w:val="000000"/>
+          <w:sz w:val="19"/>
+          <w:szCs w:val="19"/>
+        </w:rPr>
+        <w:t>shapeFactory</w:t>
+      </w:r>
+      <w:proofErr w:type="spellEnd"/>
+      <w:r>
+        <w:rPr>
+          <w:rFonts w:ascii="Consolas" w:hAnsi="Consolas" w:cs="Consolas"/>
+          <w:color w:val="000000"/>
+          <w:sz w:val="19"/>
+          <w:szCs w:val="19"/>
+        </w:rPr>
+        <w:t xml:space="preserve"> = </w:t>
       </w:r>
       <w:r>
         <w:rPr>
@@ -4624,7 +5930,38 @@
           <w:sz w:val="19"/>
           <w:szCs w:val="19"/>
         </w:rPr>
-        <w:t xml:space="preserve"> ShapeFactory();</w:t>
+        <w:t xml:space="preserve"> </w:t>
+      </w:r>
+      <w:proofErr w:type="spellStart"/>
+      <w:proofErr w:type="gramStart"/>
+      <w:r>
+        <w:rPr>
+          <w:rFonts w:ascii="Consolas" w:hAnsi="Consolas" w:cs="Consolas"/>
+          <w:color w:val="000000"/>
+          <w:sz w:val="19"/>
+          <w:szCs w:val="19"/>
+        </w:rPr>
+        <w:t>ShapeFactory</w:t>
+      </w:r>
+      <w:proofErr w:type="spellEnd"/>
+      <w:r>
+        <w:rPr>
+          <w:rFonts w:ascii="Consolas" w:hAnsi="Consolas" w:cs="Consolas"/>
+          <w:color w:val="000000"/>
+          <w:sz w:val="19"/>
+          <w:szCs w:val="19"/>
+        </w:rPr>
+        <w:t>(</w:t>
+      </w:r>
+      <w:proofErr w:type="gramEnd"/>
+      <w:r>
+        <w:rPr>
+          <w:rFonts w:ascii="Consolas" w:hAnsi="Consolas" w:cs="Consolas"/>
+          <w:color w:val="000000"/>
+          <w:sz w:val="19"/>
+          <w:szCs w:val="19"/>
+        </w:rPr>
+        <w:t>);</w:t>
       </w:r>
     </w:p>
     <w:p>
@@ -4648,7 +5985,47 @@
           <w:szCs w:val="19"/>
         </w:rPr>
         <w:lastRenderedPageBreak/>
-        <w:t xml:space="preserve">            ColourFactory colourFactory = </w:t>
+        <w:t xml:space="preserve">            </w:t>
+      </w:r>
+      <w:proofErr w:type="spellStart"/>
+      <w:r>
+        <w:rPr>
+          <w:rFonts w:ascii="Consolas" w:hAnsi="Consolas" w:cs="Consolas"/>
+          <w:color w:val="000000"/>
+          <w:sz w:val="19"/>
+          <w:szCs w:val="19"/>
+        </w:rPr>
+        <w:t>ColourFactory</w:t>
+      </w:r>
+      <w:proofErr w:type="spellEnd"/>
+      <w:r>
+        <w:rPr>
+          <w:rFonts w:ascii="Consolas" w:hAnsi="Consolas" w:cs="Consolas"/>
+          <w:color w:val="000000"/>
+          <w:sz w:val="19"/>
+          <w:szCs w:val="19"/>
+        </w:rPr>
+        <w:t xml:space="preserve"> </w:t>
+      </w:r>
+      <w:proofErr w:type="spellStart"/>
+      <w:r>
+        <w:rPr>
+          <w:rFonts w:ascii="Consolas" w:hAnsi="Consolas" w:cs="Consolas"/>
+          <w:color w:val="000000"/>
+          <w:sz w:val="19"/>
+          <w:szCs w:val="19"/>
+        </w:rPr>
+        <w:t>colourFactory</w:t>
+      </w:r>
+      <w:proofErr w:type="spellEnd"/>
+      <w:r>
+        <w:rPr>
+          <w:rFonts w:ascii="Consolas" w:hAnsi="Consolas" w:cs="Consolas"/>
+          <w:color w:val="000000"/>
+          <w:sz w:val="19"/>
+          <w:szCs w:val="19"/>
+        </w:rPr>
+        <w:t xml:space="preserve"> = </w:t>
       </w:r>
       <w:r>
         <w:rPr>
@@ -4666,31 +6043,115 @@
           <w:sz w:val="19"/>
           <w:szCs w:val="19"/>
         </w:rPr>
-        <w:t xml:space="preserve"> ColourFactory();</w:t>
-      </w:r>
-    </w:p>
-    <w:p>
-      <w:pPr>
-        <w:autoSpaceDE w:val="0"/>
-        <w:autoSpaceDN w:val="0"/>
-        <w:adjustRightInd w:val="0"/>
-        <w:spacing w:after="0" w:line="240" w:lineRule="auto"/>
-        <w:rPr>
-          <w:rFonts w:ascii="Consolas" w:hAnsi="Consolas" w:cs="Consolas"/>
-          <w:color w:val="000000"/>
-          <w:sz w:val="19"/>
-          <w:szCs w:val="19"/>
-        </w:rPr>
-      </w:pPr>
-      <w:r>
-        <w:rPr>
-          <w:rFonts w:ascii="Consolas" w:hAnsi="Consolas" w:cs="Consolas"/>
-          <w:color w:val="000000"/>
-          <w:sz w:val="19"/>
-          <w:szCs w:val="19"/>
-        </w:rPr>
-        <w:t xml:space="preserve">            Circle circle = shapeFactory.GetData((</w:t>
-      </w:r>
+        <w:t xml:space="preserve"> </w:t>
+      </w:r>
+      <w:proofErr w:type="spellStart"/>
+      <w:proofErr w:type="gramStart"/>
+      <w:r>
+        <w:rPr>
+          <w:rFonts w:ascii="Consolas" w:hAnsi="Consolas" w:cs="Consolas"/>
+          <w:color w:val="000000"/>
+          <w:sz w:val="19"/>
+          <w:szCs w:val="19"/>
+        </w:rPr>
+        <w:t>ColourFactory</w:t>
+      </w:r>
+      <w:proofErr w:type="spellEnd"/>
+      <w:r>
+        <w:rPr>
+          <w:rFonts w:ascii="Consolas" w:hAnsi="Consolas" w:cs="Consolas"/>
+          <w:color w:val="000000"/>
+          <w:sz w:val="19"/>
+          <w:szCs w:val="19"/>
+        </w:rPr>
+        <w:t>(</w:t>
+      </w:r>
+      <w:proofErr w:type="gramEnd"/>
+      <w:r>
+        <w:rPr>
+          <w:rFonts w:ascii="Consolas" w:hAnsi="Consolas" w:cs="Consolas"/>
+          <w:color w:val="000000"/>
+          <w:sz w:val="19"/>
+          <w:szCs w:val="19"/>
+        </w:rPr>
+        <w:t>);</w:t>
+      </w:r>
+    </w:p>
+    <w:p>
+      <w:pPr>
+        <w:autoSpaceDE w:val="0"/>
+        <w:autoSpaceDN w:val="0"/>
+        <w:adjustRightInd w:val="0"/>
+        <w:spacing w:after="0" w:line="240" w:lineRule="auto"/>
+        <w:rPr>
+          <w:rFonts w:ascii="Consolas" w:hAnsi="Consolas" w:cs="Consolas"/>
+          <w:color w:val="000000"/>
+          <w:sz w:val="19"/>
+          <w:szCs w:val="19"/>
+        </w:rPr>
+      </w:pPr>
+      <w:bookmarkStart w:id="0" w:name="_GoBack"/>
+      <w:r>
+        <w:rPr>
+          <w:rFonts w:ascii="Consolas" w:hAnsi="Consolas" w:cs="Consolas"/>
+          <w:color w:val="000000"/>
+          <w:sz w:val="19"/>
+          <w:szCs w:val="19"/>
+        </w:rPr>
+        <w:t xml:space="preserve">            Circle </w:t>
+      </w:r>
+      <w:proofErr w:type="spellStart"/>
+      <w:r>
+        <w:rPr>
+          <w:rFonts w:ascii="Consolas" w:hAnsi="Consolas" w:cs="Consolas"/>
+          <w:color w:val="000000"/>
+          <w:sz w:val="19"/>
+          <w:szCs w:val="19"/>
+        </w:rPr>
+        <w:t>circle</w:t>
+      </w:r>
+      <w:proofErr w:type="spellEnd"/>
+      <w:r>
+        <w:rPr>
+          <w:rFonts w:ascii="Consolas" w:hAnsi="Consolas" w:cs="Consolas"/>
+          <w:color w:val="000000"/>
+          <w:sz w:val="19"/>
+          <w:szCs w:val="19"/>
+        </w:rPr>
+        <w:t xml:space="preserve"> = </w:t>
+      </w:r>
+      <w:proofErr w:type="spellStart"/>
+      <w:proofErr w:type="gramStart"/>
+      <w:r>
+        <w:rPr>
+          <w:rFonts w:ascii="Consolas" w:hAnsi="Consolas" w:cs="Consolas"/>
+          <w:color w:val="000000"/>
+          <w:sz w:val="19"/>
+          <w:szCs w:val="19"/>
+        </w:rPr>
+        <w:t>shapeFactory.GetData</w:t>
+      </w:r>
+      <w:proofErr w:type="spellEnd"/>
+      <w:r>
+        <w:rPr>
+          <w:rFonts w:ascii="Consolas" w:hAnsi="Consolas" w:cs="Consolas"/>
+          <w:color w:val="000000"/>
+          <w:sz w:val="19"/>
+          <w:szCs w:val="19"/>
+        </w:rPr>
+        <w:t>(</w:t>
+      </w:r>
+      <w:proofErr w:type="gramEnd"/>
+      <w:r>
+        <w:rPr>
+          <w:rFonts w:ascii="Consolas" w:hAnsi="Consolas" w:cs="Consolas"/>
+          <w:color w:val="000000"/>
+          <w:sz w:val="19"/>
+          <w:szCs w:val="19"/>
+        </w:rPr>
+        <w:t>(</w:t>
+      </w:r>
+      <w:proofErr w:type="spellStart"/>
       <w:r>
         <w:rPr>
           <w:rFonts w:ascii="Consolas" w:hAnsi="Consolas" w:cs="Consolas"/>
@@ -4700,14 +6161,55 @@
         </w:rPr>
         <w:t>int</w:t>
       </w:r>
-      <w:r>
-        <w:rPr>
-          <w:rFonts w:ascii="Consolas" w:hAnsi="Consolas" w:cs="Consolas"/>
-          <w:color w:val="000000"/>
-          <w:sz w:val="19"/>
-          <w:szCs w:val="19"/>
-        </w:rPr>
-        <w:t xml:space="preserve">)ShapeType.Circle).DataItem </w:t>
+      <w:proofErr w:type="spellEnd"/>
+      <w:r>
+        <w:rPr>
+          <w:rFonts w:ascii="Consolas" w:hAnsi="Consolas" w:cs="Consolas"/>
+          <w:color w:val="000000"/>
+          <w:sz w:val="19"/>
+          <w:szCs w:val="19"/>
+        </w:rPr>
+        <w:t>)</w:t>
+      </w:r>
+      <w:proofErr w:type="spellStart"/>
+      <w:r>
+        <w:rPr>
+          <w:rFonts w:ascii="Consolas" w:hAnsi="Consolas" w:cs="Consolas"/>
+          <w:color w:val="000000"/>
+          <w:sz w:val="19"/>
+          <w:szCs w:val="19"/>
+        </w:rPr>
+        <w:t>ShapeType.Circle</w:t>
+      </w:r>
+      <w:proofErr w:type="spellEnd"/>
+      <w:r>
+        <w:rPr>
+          <w:rFonts w:ascii="Consolas" w:hAnsi="Consolas" w:cs="Consolas"/>
+          <w:color w:val="000000"/>
+          <w:sz w:val="19"/>
+          <w:szCs w:val="19"/>
+        </w:rPr>
+        <w:t>).</w:t>
+      </w:r>
+      <w:proofErr w:type="spellStart"/>
+      <w:r>
+        <w:rPr>
+          <w:rFonts w:ascii="Consolas" w:hAnsi="Consolas" w:cs="Consolas"/>
+          <w:color w:val="000000"/>
+          <w:sz w:val="19"/>
+          <w:szCs w:val="19"/>
+        </w:rPr>
+        <w:t>DataItem</w:t>
+      </w:r>
+      <w:proofErr w:type="spellEnd"/>
+      <w:r>
+        <w:rPr>
+          <w:rFonts w:ascii="Consolas" w:hAnsi="Consolas" w:cs="Consolas"/>
+          <w:color w:val="000000"/>
+          <w:sz w:val="19"/>
+          <w:szCs w:val="19"/>
+        </w:rPr>
+        <w:t xml:space="preserve"> </w:t>
       </w:r>
       <w:r>
         <w:rPr>
@@ -4748,31 +6250,124 @@
           <w:sz w:val="19"/>
           <w:szCs w:val="19"/>
         </w:rPr>
-        <w:t xml:space="preserve">            circle.GetInfo();</w:t>
-      </w:r>
-    </w:p>
-    <w:p>
-      <w:pPr>
-        <w:autoSpaceDE w:val="0"/>
-        <w:autoSpaceDN w:val="0"/>
-        <w:adjustRightInd w:val="0"/>
-        <w:spacing w:after="0" w:line="240" w:lineRule="auto"/>
-        <w:rPr>
-          <w:rFonts w:ascii="Consolas" w:hAnsi="Consolas" w:cs="Consolas"/>
-          <w:color w:val="000000"/>
-          <w:sz w:val="19"/>
-          <w:szCs w:val="19"/>
-        </w:rPr>
-      </w:pPr>
-      <w:r>
-        <w:rPr>
-          <w:rFonts w:ascii="Consolas" w:hAnsi="Consolas" w:cs="Consolas"/>
-          <w:color w:val="000000"/>
-          <w:sz w:val="19"/>
-          <w:szCs w:val="19"/>
-        </w:rPr>
-        <w:t xml:space="preserve">            Red red = colourFactory.GetData((</w:t>
-      </w:r>
+        <w:t xml:space="preserve">          </w:t>
+      </w:r>
+      <w:bookmarkEnd w:id="0"/>
+      <w:r>
+        <w:rPr>
+          <w:rFonts w:ascii="Consolas" w:hAnsi="Consolas" w:cs="Consolas"/>
+          <w:color w:val="000000"/>
+          <w:sz w:val="19"/>
+          <w:szCs w:val="19"/>
+        </w:rPr>
+        <w:t xml:space="preserve">  </w:t>
+      </w:r>
+      <w:proofErr w:type="spellStart"/>
+      <w:proofErr w:type="gramStart"/>
+      <w:r>
+        <w:rPr>
+          <w:rFonts w:ascii="Consolas" w:hAnsi="Consolas" w:cs="Consolas"/>
+          <w:color w:val="000000"/>
+          <w:sz w:val="19"/>
+          <w:szCs w:val="19"/>
+        </w:rPr>
+        <w:t>circle.GetInfo</w:t>
+      </w:r>
+      <w:proofErr w:type="spellEnd"/>
+      <w:r>
+        <w:rPr>
+          <w:rFonts w:ascii="Consolas" w:hAnsi="Consolas" w:cs="Consolas"/>
+          <w:color w:val="000000"/>
+          <w:sz w:val="19"/>
+          <w:szCs w:val="19"/>
+        </w:rPr>
+        <w:t>(</w:t>
+      </w:r>
+      <w:proofErr w:type="gramEnd"/>
+      <w:r>
+        <w:rPr>
+          <w:rFonts w:ascii="Consolas" w:hAnsi="Consolas" w:cs="Consolas"/>
+          <w:color w:val="000000"/>
+          <w:sz w:val="19"/>
+          <w:szCs w:val="19"/>
+        </w:rPr>
+        <w:t>);</w:t>
+      </w:r>
+    </w:p>
+    <w:p>
+      <w:pPr>
+        <w:autoSpaceDE w:val="0"/>
+        <w:autoSpaceDN w:val="0"/>
+        <w:adjustRightInd w:val="0"/>
+        <w:spacing w:after="0" w:line="240" w:lineRule="auto"/>
+        <w:rPr>
+          <w:rFonts w:ascii="Consolas" w:hAnsi="Consolas" w:cs="Consolas"/>
+          <w:color w:val="000000"/>
+          <w:sz w:val="19"/>
+          <w:szCs w:val="19"/>
+        </w:rPr>
+      </w:pPr>
+      <w:r>
+        <w:rPr>
+          <w:rFonts w:ascii="Consolas" w:hAnsi="Consolas" w:cs="Consolas"/>
+          <w:color w:val="000000"/>
+          <w:sz w:val="19"/>
+          <w:szCs w:val="19"/>
+        </w:rPr>
+        <w:t xml:space="preserve">            Red </w:t>
+      </w:r>
+      <w:proofErr w:type="spellStart"/>
+      <w:r>
+        <w:rPr>
+          <w:rFonts w:ascii="Consolas" w:hAnsi="Consolas" w:cs="Consolas"/>
+          <w:color w:val="000000"/>
+          <w:sz w:val="19"/>
+          <w:szCs w:val="19"/>
+        </w:rPr>
+        <w:t>red</w:t>
+      </w:r>
+      <w:proofErr w:type="spellEnd"/>
+      <w:r>
+        <w:rPr>
+          <w:rFonts w:ascii="Consolas" w:hAnsi="Consolas" w:cs="Consolas"/>
+          <w:color w:val="000000"/>
+          <w:sz w:val="19"/>
+          <w:szCs w:val="19"/>
+        </w:rPr>
+        <w:t xml:space="preserve"> = </w:t>
+      </w:r>
+      <w:proofErr w:type="spellStart"/>
+      <w:proofErr w:type="gramStart"/>
+      <w:r>
+        <w:rPr>
+          <w:rFonts w:ascii="Consolas" w:hAnsi="Consolas" w:cs="Consolas"/>
+          <w:color w:val="000000"/>
+          <w:sz w:val="19"/>
+          <w:szCs w:val="19"/>
+        </w:rPr>
+        <w:t>colourFactory.GetData</w:t>
+      </w:r>
+      <w:proofErr w:type="spellEnd"/>
+      <w:r>
+        <w:rPr>
+          <w:rFonts w:ascii="Consolas" w:hAnsi="Consolas" w:cs="Consolas"/>
+          <w:color w:val="000000"/>
+          <w:sz w:val="19"/>
+          <w:szCs w:val="19"/>
+        </w:rPr>
+        <w:t>(</w:t>
+      </w:r>
+      <w:proofErr w:type="gramEnd"/>
+      <w:r>
+        <w:rPr>
+          <w:rFonts w:ascii="Consolas" w:hAnsi="Consolas" w:cs="Consolas"/>
+          <w:color w:val="000000"/>
+          <w:sz w:val="19"/>
+          <w:szCs w:val="19"/>
+        </w:rPr>
+        <w:t>(</w:t>
+      </w:r>
+      <w:proofErr w:type="spellStart"/>
       <w:r>
         <w:rPr>
           <w:rFonts w:ascii="Consolas" w:hAnsi="Consolas" w:cs="Consolas"/>
@@ -4782,14 +6377,55 @@
         </w:rPr>
         <w:t>int</w:t>
       </w:r>
-      <w:r>
-        <w:rPr>
-          <w:rFonts w:ascii="Consolas" w:hAnsi="Consolas" w:cs="Consolas"/>
-          <w:color w:val="000000"/>
-          <w:sz w:val="19"/>
-          <w:szCs w:val="19"/>
-        </w:rPr>
-        <w:t xml:space="preserve">)ColourType.Red).DataItem </w:t>
+      <w:proofErr w:type="spellEnd"/>
+      <w:r>
+        <w:rPr>
+          <w:rFonts w:ascii="Consolas" w:hAnsi="Consolas" w:cs="Consolas"/>
+          <w:color w:val="000000"/>
+          <w:sz w:val="19"/>
+          <w:szCs w:val="19"/>
+        </w:rPr>
+        <w:t>)</w:t>
+      </w:r>
+      <w:proofErr w:type="spellStart"/>
+      <w:r>
+        <w:rPr>
+          <w:rFonts w:ascii="Consolas" w:hAnsi="Consolas" w:cs="Consolas"/>
+          <w:color w:val="000000"/>
+          <w:sz w:val="19"/>
+          <w:szCs w:val="19"/>
+        </w:rPr>
+        <w:t>ColourType.Red</w:t>
+      </w:r>
+      <w:proofErr w:type="spellEnd"/>
+      <w:r>
+        <w:rPr>
+          <w:rFonts w:ascii="Consolas" w:hAnsi="Consolas" w:cs="Consolas"/>
+          <w:color w:val="000000"/>
+          <w:sz w:val="19"/>
+          <w:szCs w:val="19"/>
+        </w:rPr>
+        <w:t>).</w:t>
+      </w:r>
+      <w:proofErr w:type="spellStart"/>
+      <w:r>
+        <w:rPr>
+          <w:rFonts w:ascii="Consolas" w:hAnsi="Consolas" w:cs="Consolas"/>
+          <w:color w:val="000000"/>
+          <w:sz w:val="19"/>
+          <w:szCs w:val="19"/>
+        </w:rPr>
+        <w:t>DataItem</w:t>
+      </w:r>
+      <w:proofErr w:type="spellEnd"/>
+      <w:r>
+        <w:rPr>
+          <w:rFonts w:ascii="Consolas" w:hAnsi="Consolas" w:cs="Consolas"/>
+          <w:color w:val="000000"/>
+          <w:sz w:val="19"/>
+          <w:szCs w:val="19"/>
+        </w:rPr>
+        <w:t xml:space="preserve"> </w:t>
       </w:r>
       <w:r>
         <w:rPr>
@@ -4830,7 +6466,38 @@
           <w:sz w:val="19"/>
           <w:szCs w:val="19"/>
         </w:rPr>
-        <w:t xml:space="preserve">            red.GetInfo();</w:t>
+        <w:t xml:space="preserve">            </w:t>
+      </w:r>
+      <w:proofErr w:type="spellStart"/>
+      <w:proofErr w:type="gramStart"/>
+      <w:r>
+        <w:rPr>
+          <w:rFonts w:ascii="Consolas" w:hAnsi="Consolas" w:cs="Consolas"/>
+          <w:color w:val="000000"/>
+          <w:sz w:val="19"/>
+          <w:szCs w:val="19"/>
+        </w:rPr>
+        <w:t>red.GetInfo</w:t>
+      </w:r>
+      <w:proofErr w:type="spellEnd"/>
+      <w:r>
+        <w:rPr>
+          <w:rFonts w:ascii="Consolas" w:hAnsi="Consolas" w:cs="Consolas"/>
+          <w:color w:val="000000"/>
+          <w:sz w:val="19"/>
+          <w:szCs w:val="19"/>
+        </w:rPr>
+        <w:t>(</w:t>
+      </w:r>
+      <w:proofErr w:type="gramEnd"/>
+      <w:r>
+        <w:rPr>
+          <w:rFonts w:ascii="Consolas" w:hAnsi="Consolas" w:cs="Consolas"/>
+          <w:color w:val="000000"/>
+          <w:sz w:val="19"/>
+          <w:szCs w:val="19"/>
+        </w:rPr>
+        <w:t>);</w:t>
       </w:r>
     </w:p>
     <w:p>
@@ -4885,10 +6552,7 @@
         </w:rPr>
       </w:pPr>
     </w:p>
-    <w:p>
-      <w:bookmarkStart w:id="0" w:name="_GoBack"/>
-      <w:bookmarkEnd w:id="0"/>
-    </w:p>
+    <w:p/>
     <w:p>
       <w:r>
         <w:t xml:space="preserve"> </w:t>

</xml_diff>